<commit_message>
Add subgroup prefix to usecase name
</commit_message>
<xml_diff>
--- a/docs/SubgroupA_pizzaorder/Usecase/PizzaOrder-UC.docx
+++ b/docs/SubgroupA_pizzaorder/Usecase/PizzaOrder-UC.docx
@@ -38,7 +38,13 @@
               <w:t>U</w:t>
             </w:r>
             <w:r>
-              <w:t>se Case UC-1</w:t>
+              <w:t xml:space="preserve">se Case </w:t>
+            </w:r>
+            <w:r>
+              <w:t>A-</w:t>
+            </w:r>
+            <w:r>
+              <w:t>UC-1</w:t>
             </w:r>
           </w:p>
         </w:tc>
@@ -137,7 +143,6 @@
             <w:pPr>
               <w:cnfStyle w:val="000000000000" w:firstRow="0" w:lastRow="0" w:firstColumn="0" w:lastColumn="0" w:oddVBand="0" w:evenVBand="0" w:oddHBand="0" w:evenHBand="0" w:firstRowFirstColumn="0" w:firstRowLastColumn="0" w:lastRowFirstColumn="0" w:lastRowLastColumn="0"/>
             </w:pPr>
-            <w:proofErr w:type="spellStart"/>
             <w:r>
               <w:rPr>
                 <w:rFonts w:hint="eastAsia"/>
@@ -147,7 +152,6 @@
             <w:r>
               <w:t>rderer</w:t>
             </w:r>
-            <w:proofErr w:type="spellEnd"/>
           </w:p>
         </w:tc>
       </w:tr>
@@ -376,7 +380,6 @@
             <w:pPr>
               <w:cnfStyle w:val="000000000000" w:firstRow="0" w:lastRow="0" w:firstColumn="0" w:lastColumn="0" w:oddVBand="0" w:evenVBand="0" w:oddHBand="0" w:evenHBand="0" w:firstRowFirstColumn="0" w:firstRowLastColumn="0" w:lastRowFirstColumn="0" w:lastRowLastColumn="0"/>
             </w:pPr>
-            <w:proofErr w:type="spellStart"/>
             <w:r>
               <w:rPr>
                 <w:rFonts w:hint="eastAsia"/>
@@ -384,11 +387,7 @@
               <w:t>O</w:t>
             </w:r>
             <w:r>
-              <w:t>rderer</w:t>
-            </w:r>
-            <w:proofErr w:type="spellEnd"/>
-            <w:r>
-              <w:t xml:space="preserve"> accesses main page</w:t>
+              <w:t>rderer accesses main page</w:t>
             </w:r>
           </w:p>
         </w:tc>
@@ -434,15 +433,7 @@
               <w:cnfStyle w:val="000000000000" w:firstRow="0" w:lastRow="0" w:firstColumn="0" w:lastColumn="0" w:oddVBand="0" w:evenVBand="0" w:oddHBand="0" w:evenHBand="0" w:firstRowFirstColumn="0" w:firstRowLastColumn="0" w:lastRowFirstColumn="0" w:lastRowLastColumn="0"/>
             </w:pPr>
             <w:r>
-              <w:t xml:space="preserve">System shows the list of menus to </w:t>
-            </w:r>
-            <w:proofErr w:type="spellStart"/>
-            <w:r>
-              <w:t>orderer</w:t>
-            </w:r>
-            <w:proofErr w:type="spellEnd"/>
-            <w:r>
-              <w:t>.</w:t>
+              <w:t>System shows the list of menus to orderer.</w:t>
             </w:r>
           </w:p>
         </w:tc>
@@ -490,13 +481,8 @@
             <w:pPr>
               <w:cnfStyle w:val="000000000000" w:firstRow="0" w:lastRow="0" w:firstColumn="0" w:lastColumn="0" w:oddVBand="0" w:evenVBand="0" w:oddHBand="0" w:evenHBand="0" w:firstRowFirstColumn="0" w:firstRowLastColumn="0" w:lastRowFirstColumn="0" w:lastRowLastColumn="0"/>
             </w:pPr>
-            <w:proofErr w:type="spellStart"/>
-            <w:r>
-              <w:t>Orderer</w:t>
-            </w:r>
-            <w:proofErr w:type="spellEnd"/>
-            <w:r>
-              <w:t xml:space="preserve"> </w:t>
+            <w:r>
+              <w:t xml:space="preserve">Orderer </w:t>
             </w:r>
             <w:r>
               <w:rPr>
@@ -602,13 +588,8 @@
             <w:pPr>
               <w:cnfStyle w:val="000000000000" w:firstRow="0" w:lastRow="0" w:firstColumn="0" w:lastColumn="0" w:oddVBand="0" w:evenVBand="0" w:oddHBand="0" w:evenHBand="0" w:firstRowFirstColumn="0" w:firstRowLastColumn="0" w:lastRowFirstColumn="0" w:lastRowLastColumn="0"/>
             </w:pPr>
-            <w:proofErr w:type="spellStart"/>
-            <w:r>
-              <w:t>Orderer</w:t>
-            </w:r>
-            <w:proofErr w:type="spellEnd"/>
-            <w:r>
-              <w:t xml:space="preserve"> selects size, toppings and other options.</w:t>
+            <w:r>
+              <w:t>Orderer selects size, toppings and other options.</w:t>
             </w:r>
           </w:p>
         </w:tc>
@@ -723,13 +704,8 @@
             <w:pPr>
               <w:cnfStyle w:val="000000000000" w:firstRow="0" w:lastRow="0" w:firstColumn="0" w:lastColumn="0" w:oddVBand="0" w:evenVBand="0" w:oddHBand="0" w:evenHBand="0" w:firstRowFirstColumn="0" w:firstRowLastColumn="0" w:lastRowFirstColumn="0" w:lastRowLastColumn="0"/>
             </w:pPr>
-            <w:proofErr w:type="spellStart"/>
-            <w:r>
-              <w:t>Orderer</w:t>
-            </w:r>
-            <w:proofErr w:type="spellEnd"/>
-            <w:r>
-              <w:t xml:space="preserve"> clicks “Add to cart” button</w:t>
+            <w:r>
+              <w:t>Orderer clicks “Add to cart” button</w:t>
             </w:r>
           </w:p>
         </w:tc>
@@ -787,15 +763,7 @@
               <w:t>S</w:t>
             </w:r>
             <w:r>
-              <w:t xml:space="preserve">ystem asks if the </w:t>
-            </w:r>
-            <w:proofErr w:type="spellStart"/>
-            <w:r>
-              <w:t>orderer</w:t>
-            </w:r>
-            <w:proofErr w:type="spellEnd"/>
-            <w:r>
-              <w:t xml:space="preserve"> is logged in to Authenticator</w:t>
+              <w:t>ystem asks if the orderer is logged in to Authenticator</w:t>
             </w:r>
           </w:p>
         </w:tc>
@@ -917,15 +885,7 @@
               <w:t>the</w:t>
             </w:r>
             <w:r>
-              <w:t xml:space="preserve"> </w:t>
-            </w:r>
-            <w:proofErr w:type="spellStart"/>
-            <w:r>
-              <w:t>orderer</w:t>
-            </w:r>
-            <w:proofErr w:type="spellEnd"/>
-            <w:r>
-              <w:t xml:space="preserve"> if</w:t>
+              <w:t xml:space="preserve"> orderer if</w:t>
             </w:r>
             <w:r>
               <w:rPr>
@@ -994,7 +954,6 @@
             <w:pPr>
               <w:cnfStyle w:val="000000000000" w:firstRow="0" w:lastRow="0" w:firstColumn="0" w:lastColumn="0" w:oddVBand="0" w:evenVBand="0" w:oddHBand="0" w:evenHBand="0" w:firstRowFirstColumn="0" w:firstRowLastColumn="0" w:lastRowFirstColumn="0" w:lastRowLastColumn="0"/>
             </w:pPr>
-            <w:proofErr w:type="spellStart"/>
             <w:r>
               <w:rPr>
                 <w:rFonts w:hint="eastAsia"/>
@@ -1002,11 +961,7 @@
               <w:t>O</w:t>
             </w:r>
             <w:r>
-              <w:t>rderer</w:t>
-            </w:r>
-            <w:proofErr w:type="spellEnd"/>
-            <w:r>
-              <w:t xml:space="preserve"> responds with “Go to cart”</w:t>
+              <w:t>rderer responds with “Go to cart”</w:t>
             </w:r>
           </w:p>
         </w:tc>
@@ -1102,23 +1057,7 @@
                 <w:b w:val="0"/>
                 <w:bCs w:val="0"/>
               </w:rPr>
-              <w:t xml:space="preserve">11a. </w:t>
-            </w:r>
-            <w:proofErr w:type="spellStart"/>
-            <w:r>
-              <w:rPr>
-                <w:b w:val="0"/>
-                <w:bCs w:val="0"/>
-              </w:rPr>
-              <w:t>Orderer</w:t>
-            </w:r>
-            <w:proofErr w:type="spellEnd"/>
-            <w:r>
-              <w:rPr>
-                <w:b w:val="0"/>
-                <w:bCs w:val="0"/>
-              </w:rPr>
-              <w:t xml:space="preserve"> responds with “Do not go to cart”</w:t>
+              <w:t>11a. Orderer responds with “Do not go to cart”</w:t>
             </w:r>
           </w:p>
         </w:tc>
@@ -1233,7 +1172,13 @@
               <w:t>U</w:t>
             </w:r>
             <w:r>
-              <w:t>se Case UC-2</w:t>
+              <w:t xml:space="preserve">se Case </w:t>
+            </w:r>
+            <w:r>
+              <w:t>A-</w:t>
+            </w:r>
+            <w:r>
+              <w:t>UC-2</w:t>
             </w:r>
           </w:p>
         </w:tc>
@@ -1323,7 +1268,6 @@
             <w:pPr>
               <w:cnfStyle w:val="000000000000" w:firstRow="0" w:lastRow="0" w:firstColumn="0" w:lastColumn="0" w:oddVBand="0" w:evenVBand="0" w:oddHBand="0" w:evenHBand="0" w:firstRowFirstColumn="0" w:firstRowLastColumn="0" w:lastRowFirstColumn="0" w:lastRowLastColumn="0"/>
             </w:pPr>
-            <w:proofErr w:type="spellStart"/>
             <w:r>
               <w:rPr>
                 <w:rFonts w:hint="eastAsia"/>
@@ -1333,7 +1277,6 @@
             <w:r>
               <w:t>rderer</w:t>
             </w:r>
-            <w:proofErr w:type="spellEnd"/>
           </w:p>
         </w:tc>
       </w:tr>
@@ -1547,7 +1490,6 @@
             <w:pPr>
               <w:cnfStyle w:val="000000000000" w:firstRow="0" w:lastRow="0" w:firstColumn="0" w:lastColumn="0" w:oddVBand="0" w:evenVBand="0" w:oddHBand="0" w:evenHBand="0" w:firstRowFirstColumn="0" w:firstRowLastColumn="0" w:lastRowFirstColumn="0" w:lastRowLastColumn="0"/>
             </w:pPr>
-            <w:proofErr w:type="spellStart"/>
             <w:r>
               <w:rPr>
                 <w:rFonts w:hint="eastAsia"/>
@@ -1555,11 +1497,7 @@
               <w:t>O</w:t>
             </w:r>
             <w:r>
-              <w:t>rderer</w:t>
-            </w:r>
-            <w:proofErr w:type="spellEnd"/>
-            <w:r>
-              <w:t xml:space="preserve"> accesses </w:t>
+              <w:t xml:space="preserve">rderer accesses </w:t>
             </w:r>
             <w:r>
               <w:rPr>
@@ -1620,15 +1558,7 @@
               <w:t>S</w:t>
             </w:r>
             <w:r>
-              <w:t xml:space="preserve">ystem asks if the </w:t>
-            </w:r>
-            <w:proofErr w:type="spellStart"/>
-            <w:r>
-              <w:t>orderer</w:t>
-            </w:r>
-            <w:proofErr w:type="spellEnd"/>
-            <w:r>
-              <w:t xml:space="preserve"> is logged in to Authenticator</w:t>
+              <w:t>ystem asks if the orderer is logged in to Authenticator</w:t>
             </w:r>
           </w:p>
         </w:tc>
@@ -1683,15 +1613,7 @@
               <w:t>r</w:t>
             </w:r>
             <w:r>
-              <w:t xml:space="preserve">equests to Cart to get list of items in </w:t>
-            </w:r>
-            <w:proofErr w:type="spellStart"/>
-            <w:r>
-              <w:t>orderer’s</w:t>
-            </w:r>
-            <w:proofErr w:type="spellEnd"/>
-            <w:r>
-              <w:t xml:space="preserve"> cart from data source</w:t>
+              <w:t>equests to Cart to get list of items in orderer’s cart from data source</w:t>
             </w:r>
           </w:p>
         </w:tc>
@@ -1788,7 +1710,6 @@
             <w:pPr>
               <w:cnfStyle w:val="000000000000" w:firstRow="0" w:lastRow="0" w:firstColumn="0" w:lastColumn="0" w:oddVBand="0" w:evenVBand="0" w:oddHBand="0" w:evenHBand="0" w:firstRowFirstColumn="0" w:firstRowLastColumn="0" w:lastRowFirstColumn="0" w:lastRowLastColumn="0"/>
             </w:pPr>
-            <w:proofErr w:type="spellStart"/>
             <w:r>
               <w:rPr>
                 <w:rFonts w:hint="eastAsia"/>
@@ -1796,11 +1717,7 @@
               <w:t>O</w:t>
             </w:r>
             <w:r>
-              <w:t>rderer</w:t>
-            </w:r>
-            <w:proofErr w:type="spellEnd"/>
-            <w:r>
-              <w:t xml:space="preserve"> does some actions for (a)viewing detail information of the item, (b)modifying quantity of the item, (c)removing the item from list, (d) deciding to order</w:t>
+              <w:t>rderer does some actions for (a)viewing detail information of the item, (b)modifying quantity of the item, (c)removing the item from list, (d) deciding to order</w:t>
             </w:r>
           </w:p>
         </w:tc>
@@ -2014,23 +1931,223 @@
                 <w:b w:val="0"/>
                 <w:bCs w:val="0"/>
               </w:rPr>
-              <w:t xml:space="preserve">5a. </w:t>
-            </w:r>
-            <w:proofErr w:type="spellStart"/>
+              <w:t>5a. Orderer’s action is for viewing details of the item</w:t>
+            </w:r>
+          </w:p>
+        </w:tc>
+      </w:tr>
+      <w:tr>
+        <w:tc>
+          <w:tcPr>
+            <w:cnfStyle w:val="001000000000" w:firstRow="0" w:lastRow="0" w:firstColumn="1" w:lastColumn="0" w:oddVBand="0" w:evenVBand="0" w:oddHBand="0" w:evenHBand="0" w:firstRowFirstColumn="0" w:firstRowLastColumn="0" w:lastRowFirstColumn="0" w:lastRowLastColumn="0"/>
+            <w:tcW w:w="1078" w:type="dxa"/>
+          </w:tcPr>
+          <w:p>
+            <w:r>
+              <w:rPr>
+                <w:rFonts w:hint="eastAsia"/>
+              </w:rPr>
+              <w:t>&lt;</w:t>
+            </w:r>
+            <w:r>
+              <w:t>-</w:t>
+            </w:r>
+          </w:p>
+        </w:tc>
+        <w:tc>
+          <w:tcPr>
+            <w:tcW w:w="618" w:type="dxa"/>
+          </w:tcPr>
+          <w:p>
+            <w:pPr>
+              <w:cnfStyle w:val="000000000000" w:firstRow="0" w:lastRow="0" w:firstColumn="0" w:lastColumn="0" w:oddVBand="0" w:evenVBand="0" w:oddHBand="0" w:evenHBand="0" w:firstRowFirstColumn="0" w:firstRowLastColumn="0" w:lastRowFirstColumn="0" w:lastRowLastColumn="0"/>
+            </w:pPr>
+            <w:r>
+              <w:rPr>
+                <w:rFonts w:hint="eastAsia"/>
+              </w:rPr>
+              <w:t>1</w:t>
+            </w:r>
+            <w:r>
+              <w:t xml:space="preserve">. </w:t>
+            </w:r>
+          </w:p>
+        </w:tc>
+        <w:tc>
+          <w:tcPr>
+            <w:tcW w:w="7320" w:type="dxa"/>
+            <w:gridSpan w:val="3"/>
+          </w:tcPr>
+          <w:p>
+            <w:pPr>
+              <w:cnfStyle w:val="000000000000" w:firstRow="0" w:lastRow="0" w:firstColumn="0" w:lastColumn="0" w:oddVBand="0" w:evenVBand="0" w:oddHBand="0" w:evenHBand="0" w:firstRowFirstColumn="0" w:firstRowLastColumn="0" w:lastRowFirstColumn="0" w:lastRowLastColumn="0"/>
+            </w:pPr>
+            <w:r>
+              <w:t>System redirects to detail page of the selected menu.</w:t>
+            </w:r>
+          </w:p>
+        </w:tc>
+      </w:tr>
+      <w:tr>
+        <w:tc>
+          <w:tcPr>
+            <w:cnfStyle w:val="001000000000" w:firstRow="0" w:lastRow="0" w:firstColumn="1" w:lastColumn="0" w:oddVBand="0" w:evenVBand="0" w:oddHBand="0" w:evenHBand="0" w:firstRowFirstColumn="0" w:firstRowLastColumn="0" w:lastRowFirstColumn="0" w:lastRowLastColumn="0"/>
+            <w:tcW w:w="9016" w:type="dxa"/>
+            <w:gridSpan w:val="5"/>
+          </w:tcPr>
+          <w:p>
             <w:r>
               <w:rPr>
                 <w:b w:val="0"/>
                 <w:bCs w:val="0"/>
               </w:rPr>
-              <w:t>Orderer’s</w:t>
+              <w:t>5b. Orderer’s action is for modifying quantity of the item</w:t>
+            </w:r>
+          </w:p>
+        </w:tc>
+      </w:tr>
+      <w:tr>
+        <w:tc>
+          <w:tcPr>
+            <w:cnfStyle w:val="001000000000" w:firstRow="0" w:lastRow="0" w:firstColumn="1" w:lastColumn="0" w:oddVBand="0" w:evenVBand="0" w:oddHBand="0" w:evenHBand="0" w:firstRowFirstColumn="0" w:firstRowLastColumn="0" w:lastRowFirstColumn="0" w:lastRowLastColumn="0"/>
+            <w:tcW w:w="1078" w:type="dxa"/>
+          </w:tcPr>
+          <w:p/>
+        </w:tc>
+        <w:tc>
+          <w:tcPr>
+            <w:tcW w:w="618" w:type="dxa"/>
+          </w:tcPr>
+          <w:p>
+            <w:pPr>
+              <w:cnfStyle w:val="000000000000" w:firstRow="0" w:lastRow="0" w:firstColumn="0" w:lastColumn="0" w:oddVBand="0" w:evenVBand="0" w:oddHBand="0" w:evenHBand="0" w:firstRowFirstColumn="0" w:firstRowLastColumn="0" w:lastRowFirstColumn="0" w:lastRowLastColumn="0"/>
+            </w:pPr>
+            <w:r>
+              <w:rPr>
+                <w:rFonts w:hint="eastAsia"/>
+              </w:rPr>
+              <w:t>1</w:t>
+            </w:r>
+            <w:r>
+              <w:t>.</w:t>
+            </w:r>
+          </w:p>
+        </w:tc>
+        <w:tc>
+          <w:tcPr>
+            <w:tcW w:w="7320" w:type="dxa"/>
+            <w:gridSpan w:val="3"/>
+          </w:tcPr>
+          <w:p>
+            <w:pPr>
+              <w:cnfStyle w:val="000000000000" w:firstRow="0" w:lastRow="0" w:firstColumn="0" w:lastColumn="0" w:oddVBand="0" w:evenVBand="0" w:oddHBand="0" w:evenHBand="0" w:firstRowFirstColumn="0" w:firstRowLastColumn="0" w:lastRowFirstColumn="0" w:lastRowLastColumn="0"/>
+            </w:pPr>
+            <w:r>
+              <w:rPr>
+                <w:u w:val="single"/>
+              </w:rPr>
+              <w:t xml:space="preserve">Include Edit </w:t>
+            </w:r>
+            <w:proofErr w:type="spellStart"/>
+            <w:r>
+              <w:rPr>
+                <w:u w:val="single"/>
+                <w:lang w:val="en"/>
+              </w:rPr>
+              <w:t>Modify</w:t>
+            </w:r>
+            <w:r>
+              <w:rPr>
+                <w:u w:val="single"/>
+                <w:lang w:val="en"/>
+              </w:rPr>
+              <w:t>C</w:t>
+            </w:r>
+            <w:r>
+              <w:rPr>
+                <w:u w:val="single"/>
+                <w:lang w:val="en"/>
+              </w:rPr>
+              <w:t>art</w:t>
+            </w:r>
+            <w:r>
+              <w:rPr>
+                <w:u w:val="single"/>
+                <w:lang w:val="en"/>
+              </w:rPr>
+              <w:t>I</w:t>
+            </w:r>
+            <w:r>
+              <w:rPr>
+                <w:u w:val="single"/>
+                <w:lang w:val="en"/>
+              </w:rPr>
+              <w:t>tem</w:t>
+            </w:r>
+            <w:r>
+              <w:rPr>
+                <w:u w:val="single"/>
+                <w:lang w:val="en"/>
+              </w:rPr>
+              <w:t>Q</w:t>
+            </w:r>
+            <w:r>
+              <w:rPr>
+                <w:u w:val="single"/>
+                <w:lang w:val="en"/>
+              </w:rPr>
+              <w:t>uantity</w:t>
             </w:r>
             <w:proofErr w:type="spellEnd"/>
             <w:r>
+              <w:rPr>
+                <w:u w:val="single"/>
+              </w:rPr>
+              <w:t xml:space="preserve"> </w:t>
+            </w:r>
+            <w:r>
+              <w:rPr>
+                <w:u w:val="single"/>
+              </w:rPr>
+              <w:t>(UC-3)</w:t>
+            </w:r>
+          </w:p>
+        </w:tc>
+      </w:tr>
+      <w:tr>
+        <w:tc>
+          <w:tcPr>
+            <w:cnfStyle w:val="001000000000" w:firstRow="0" w:lastRow="0" w:firstColumn="1" w:lastColumn="0" w:oddVBand="0" w:evenVBand="0" w:oddHBand="0" w:evenHBand="0" w:firstRowFirstColumn="0" w:firstRowLastColumn="0" w:lastRowFirstColumn="0" w:lastRowLastColumn="0"/>
+            <w:tcW w:w="9016" w:type="dxa"/>
+            <w:gridSpan w:val="5"/>
+          </w:tcPr>
+          <w:p>
+            <w:pPr>
               <w:rPr>
                 <w:b w:val="0"/>
                 <w:bCs w:val="0"/>
               </w:rPr>
-              <w:t xml:space="preserve"> action is for viewing details of the item</w:t>
+            </w:pPr>
+            <w:r>
+              <w:rPr>
+                <w:b w:val="0"/>
+                <w:bCs w:val="0"/>
+              </w:rPr>
+              <w:t>5</w:t>
+            </w:r>
+            <w:r>
+              <w:rPr>
+                <w:b w:val="0"/>
+                <w:bCs w:val="0"/>
+              </w:rPr>
+              <w:t>c. Orderer’s action is for removing</w:t>
+            </w:r>
+            <w:r>
+              <w:rPr>
+                <w:b w:val="0"/>
+                <w:bCs w:val="0"/>
+              </w:rPr>
+              <w:t xml:space="preserve"> the item from list</w:t>
             </w:r>
           </w:p>
         </w:tc>
@@ -2041,17 +2158,7 @@
             <w:cnfStyle w:val="001000000000" w:firstRow="0" w:lastRow="0" w:firstColumn="1" w:lastColumn="0" w:oddVBand="0" w:evenVBand="0" w:oddHBand="0" w:evenHBand="0" w:firstRowFirstColumn="0" w:firstRowLastColumn="0" w:lastRowFirstColumn="0" w:lastRowLastColumn="0"/>
             <w:tcW w:w="1078" w:type="dxa"/>
           </w:tcPr>
-          <w:p>
-            <w:r>
-              <w:rPr>
-                <w:rFonts w:hint="eastAsia"/>
-              </w:rPr>
-              <w:t>&lt;</w:t>
-            </w:r>
-            <w:r>
-              <w:t>-</w:t>
-            </w:r>
-          </w:p>
+          <w:p/>
         </w:tc>
         <w:tc>
           <w:tcPr>
@@ -2068,7 +2175,7 @@
               <w:t>1</w:t>
             </w:r>
             <w:r>
-              <w:t xml:space="preserve">. </w:t>
+              <w:t>.</w:t>
             </w:r>
           </w:p>
         </w:tc>
@@ -2080,9 +2187,47 @@
           <w:p>
             <w:pPr>
               <w:cnfStyle w:val="000000000000" w:firstRow="0" w:lastRow="0" w:firstColumn="0" w:lastColumn="0" w:oddVBand="0" w:evenVBand="0" w:oddHBand="0" w:evenHBand="0" w:firstRowFirstColumn="0" w:firstRowLastColumn="0" w:lastRowFirstColumn="0" w:lastRowLastColumn="0"/>
-            </w:pPr>
-            <w:r>
-              <w:t>System redirects to detail page of the selected menu.</w:t>
+              <w:rPr>
+                <w:u w:val="single"/>
+              </w:rPr>
+            </w:pPr>
+            <w:r>
+              <w:rPr>
+                <w:u w:val="single"/>
+              </w:rPr>
+              <w:t xml:space="preserve">Include </w:t>
+            </w:r>
+            <w:proofErr w:type="spellStart"/>
+            <w:r>
+              <w:rPr>
+                <w:u w:val="single"/>
+              </w:rPr>
+              <w:t>RemoveCartItem</w:t>
+            </w:r>
+            <w:proofErr w:type="spellEnd"/>
+            <w:r>
+              <w:rPr>
+                <w:u w:val="single"/>
+              </w:rPr>
+              <w:t xml:space="preserve"> </w:t>
+            </w:r>
+            <w:r>
+              <w:rPr>
+                <w:u w:val="single"/>
+              </w:rPr>
+              <w:t>(UC-</w:t>
+            </w:r>
+            <w:r>
+              <w:rPr>
+                <w:u w:val="single"/>
+              </w:rPr>
+              <w:t>4</w:t>
+            </w:r>
+            <w:r>
+              <w:rPr>
+                <w:u w:val="single"/>
+              </w:rPr>
+              <w:t>)</w:t>
             </w:r>
           </w:p>
         </w:tc>
@@ -2095,28 +2240,32 @@
             <w:gridSpan w:val="5"/>
           </w:tcPr>
           <w:p>
-            <w:r>
+            <w:pPr>
               <w:rPr>
                 <w:b w:val="0"/>
                 <w:bCs w:val="0"/>
               </w:rPr>
-              <w:t xml:space="preserve">5b. </w:t>
-            </w:r>
-            <w:proofErr w:type="spellStart"/>
+            </w:pPr>
             <w:r>
               <w:rPr>
                 <w:b w:val="0"/>
                 <w:bCs w:val="0"/>
               </w:rPr>
-              <w:t>Orderer’s</w:t>
-            </w:r>
-            <w:proofErr w:type="spellEnd"/>
+              <w:t>5</w:t>
+            </w:r>
             <w:r>
               <w:rPr>
                 <w:b w:val="0"/>
                 <w:bCs w:val="0"/>
               </w:rPr>
-              <w:t xml:space="preserve"> action is for modifying quantity of the item</w:t>
+              <w:t xml:space="preserve">d. Orderer’s action is for </w:t>
+            </w:r>
+            <w:r>
+              <w:rPr>
+                <w:b w:val="0"/>
+                <w:bCs w:val="0"/>
+              </w:rPr>
+              <w:t>deciding to order</w:t>
             </w:r>
           </w:p>
         </w:tc>
@@ -2156,302 +2305,6 @@
           <w:p>
             <w:pPr>
               <w:cnfStyle w:val="000000000000" w:firstRow="0" w:lastRow="0" w:firstColumn="0" w:lastColumn="0" w:oddVBand="0" w:evenVBand="0" w:oddHBand="0" w:evenHBand="0" w:firstRowFirstColumn="0" w:firstRowLastColumn="0" w:lastRowFirstColumn="0" w:lastRowLastColumn="0"/>
-            </w:pPr>
-            <w:r>
-              <w:rPr>
-                <w:u w:val="single"/>
-              </w:rPr>
-              <w:t xml:space="preserve">Include Edit </w:t>
-            </w:r>
-            <w:proofErr w:type="spellStart"/>
-            <w:r>
-              <w:rPr>
-                <w:u w:val="single"/>
-                <w:lang w:val="en"/>
-              </w:rPr>
-              <w:t>Modify</w:t>
-            </w:r>
-            <w:r>
-              <w:rPr>
-                <w:u w:val="single"/>
-                <w:lang w:val="en"/>
-              </w:rPr>
-              <w:t>C</w:t>
-            </w:r>
-            <w:r>
-              <w:rPr>
-                <w:u w:val="single"/>
-                <w:lang w:val="en"/>
-              </w:rPr>
-              <w:t>art</w:t>
-            </w:r>
-            <w:r>
-              <w:rPr>
-                <w:u w:val="single"/>
-                <w:lang w:val="en"/>
-              </w:rPr>
-              <w:t>I</w:t>
-            </w:r>
-            <w:r>
-              <w:rPr>
-                <w:u w:val="single"/>
-                <w:lang w:val="en"/>
-              </w:rPr>
-              <w:t>tem</w:t>
-            </w:r>
-            <w:r>
-              <w:rPr>
-                <w:u w:val="single"/>
-                <w:lang w:val="en"/>
-              </w:rPr>
-              <w:t>Q</w:t>
-            </w:r>
-            <w:r>
-              <w:rPr>
-                <w:u w:val="single"/>
-                <w:lang w:val="en"/>
-              </w:rPr>
-              <w:t>uantity</w:t>
-            </w:r>
-            <w:proofErr w:type="spellEnd"/>
-            <w:r>
-              <w:rPr>
-                <w:u w:val="single"/>
-              </w:rPr>
-              <w:t xml:space="preserve"> </w:t>
-            </w:r>
-            <w:r>
-              <w:rPr>
-                <w:u w:val="single"/>
-              </w:rPr>
-              <w:t>(UC-3)</w:t>
-            </w:r>
-          </w:p>
-        </w:tc>
-      </w:tr>
-      <w:tr>
-        <w:tc>
-          <w:tcPr>
-            <w:cnfStyle w:val="001000000000" w:firstRow="0" w:lastRow="0" w:firstColumn="1" w:lastColumn="0" w:oddVBand="0" w:evenVBand="0" w:oddHBand="0" w:evenHBand="0" w:firstRowFirstColumn="0" w:firstRowLastColumn="0" w:lastRowFirstColumn="0" w:lastRowLastColumn="0"/>
-            <w:tcW w:w="9016" w:type="dxa"/>
-            <w:gridSpan w:val="5"/>
-          </w:tcPr>
-          <w:p>
-            <w:pPr>
-              <w:rPr>
-                <w:b w:val="0"/>
-                <w:bCs w:val="0"/>
-              </w:rPr>
-            </w:pPr>
-            <w:r>
-              <w:rPr>
-                <w:b w:val="0"/>
-                <w:bCs w:val="0"/>
-              </w:rPr>
-              <w:t>5</w:t>
-            </w:r>
-            <w:r>
-              <w:rPr>
-                <w:b w:val="0"/>
-                <w:bCs w:val="0"/>
-              </w:rPr>
-              <w:t xml:space="preserve">c. </w:t>
-            </w:r>
-            <w:proofErr w:type="spellStart"/>
-            <w:r>
-              <w:rPr>
-                <w:b w:val="0"/>
-                <w:bCs w:val="0"/>
-              </w:rPr>
-              <w:t>Orderer’s</w:t>
-            </w:r>
-            <w:proofErr w:type="spellEnd"/>
-            <w:r>
-              <w:rPr>
-                <w:b w:val="0"/>
-                <w:bCs w:val="0"/>
-              </w:rPr>
-              <w:t xml:space="preserve"> action is for removing</w:t>
-            </w:r>
-            <w:r>
-              <w:rPr>
-                <w:b w:val="0"/>
-                <w:bCs w:val="0"/>
-              </w:rPr>
-              <w:t xml:space="preserve"> the item from list</w:t>
-            </w:r>
-          </w:p>
-        </w:tc>
-      </w:tr>
-      <w:tr>
-        <w:tc>
-          <w:tcPr>
-            <w:cnfStyle w:val="001000000000" w:firstRow="0" w:lastRow="0" w:firstColumn="1" w:lastColumn="0" w:oddVBand="0" w:evenVBand="0" w:oddHBand="0" w:evenHBand="0" w:firstRowFirstColumn="0" w:firstRowLastColumn="0" w:lastRowFirstColumn="0" w:lastRowLastColumn="0"/>
-            <w:tcW w:w="1078" w:type="dxa"/>
-          </w:tcPr>
-          <w:p/>
-        </w:tc>
-        <w:tc>
-          <w:tcPr>
-            <w:tcW w:w="618" w:type="dxa"/>
-          </w:tcPr>
-          <w:p>
-            <w:pPr>
-              <w:cnfStyle w:val="000000000000" w:firstRow="0" w:lastRow="0" w:firstColumn="0" w:lastColumn="0" w:oddVBand="0" w:evenVBand="0" w:oddHBand="0" w:evenHBand="0" w:firstRowFirstColumn="0" w:firstRowLastColumn="0" w:lastRowFirstColumn="0" w:lastRowLastColumn="0"/>
-            </w:pPr>
-            <w:r>
-              <w:rPr>
-                <w:rFonts w:hint="eastAsia"/>
-              </w:rPr>
-              <w:t>1</w:t>
-            </w:r>
-            <w:r>
-              <w:t>.</w:t>
-            </w:r>
-          </w:p>
-        </w:tc>
-        <w:tc>
-          <w:tcPr>
-            <w:tcW w:w="7320" w:type="dxa"/>
-            <w:gridSpan w:val="3"/>
-          </w:tcPr>
-          <w:p>
-            <w:pPr>
-              <w:cnfStyle w:val="000000000000" w:firstRow="0" w:lastRow="0" w:firstColumn="0" w:lastColumn="0" w:oddVBand="0" w:evenVBand="0" w:oddHBand="0" w:evenHBand="0" w:firstRowFirstColumn="0" w:firstRowLastColumn="0" w:lastRowFirstColumn="0" w:lastRowLastColumn="0"/>
-              <w:rPr>
-                <w:u w:val="single"/>
-              </w:rPr>
-            </w:pPr>
-            <w:r>
-              <w:rPr>
-                <w:u w:val="single"/>
-              </w:rPr>
-              <w:t xml:space="preserve">Include </w:t>
-            </w:r>
-            <w:proofErr w:type="spellStart"/>
-            <w:r>
-              <w:rPr>
-                <w:u w:val="single"/>
-              </w:rPr>
-              <w:t>RemoveCartItem</w:t>
-            </w:r>
-            <w:proofErr w:type="spellEnd"/>
-            <w:r>
-              <w:rPr>
-                <w:u w:val="single"/>
-              </w:rPr>
-              <w:t xml:space="preserve"> </w:t>
-            </w:r>
-            <w:r>
-              <w:rPr>
-                <w:u w:val="single"/>
-              </w:rPr>
-              <w:t>(UC-</w:t>
-            </w:r>
-            <w:r>
-              <w:rPr>
-                <w:u w:val="single"/>
-              </w:rPr>
-              <w:t>4</w:t>
-            </w:r>
-            <w:r>
-              <w:rPr>
-                <w:u w:val="single"/>
-              </w:rPr>
-              <w:t>)</w:t>
-            </w:r>
-          </w:p>
-        </w:tc>
-      </w:tr>
-      <w:tr>
-        <w:tc>
-          <w:tcPr>
-            <w:cnfStyle w:val="001000000000" w:firstRow="0" w:lastRow="0" w:firstColumn="1" w:lastColumn="0" w:oddVBand="0" w:evenVBand="0" w:oddHBand="0" w:evenHBand="0" w:firstRowFirstColumn="0" w:firstRowLastColumn="0" w:lastRowFirstColumn="0" w:lastRowLastColumn="0"/>
-            <w:tcW w:w="9016" w:type="dxa"/>
-            <w:gridSpan w:val="5"/>
-          </w:tcPr>
-          <w:p>
-            <w:pPr>
-              <w:rPr>
-                <w:b w:val="0"/>
-                <w:bCs w:val="0"/>
-              </w:rPr>
-            </w:pPr>
-            <w:r>
-              <w:rPr>
-                <w:b w:val="0"/>
-                <w:bCs w:val="0"/>
-              </w:rPr>
-              <w:t>5</w:t>
-            </w:r>
-            <w:r>
-              <w:rPr>
-                <w:b w:val="0"/>
-                <w:bCs w:val="0"/>
-              </w:rPr>
-              <w:t xml:space="preserve">d. </w:t>
-            </w:r>
-            <w:proofErr w:type="spellStart"/>
-            <w:r>
-              <w:rPr>
-                <w:b w:val="0"/>
-                <w:bCs w:val="0"/>
-              </w:rPr>
-              <w:t>Orderer’s</w:t>
-            </w:r>
-            <w:proofErr w:type="spellEnd"/>
-            <w:r>
-              <w:rPr>
-                <w:b w:val="0"/>
-                <w:bCs w:val="0"/>
-              </w:rPr>
-              <w:t xml:space="preserve"> action is for </w:t>
-            </w:r>
-            <w:r>
-              <w:rPr>
-                <w:b w:val="0"/>
-                <w:bCs w:val="0"/>
-              </w:rPr>
-              <w:t>deciding to order</w:t>
-            </w:r>
-          </w:p>
-        </w:tc>
-      </w:tr>
-      <w:tr>
-        <w:tc>
-          <w:tcPr>
-            <w:cnfStyle w:val="001000000000" w:firstRow="0" w:lastRow="0" w:firstColumn="1" w:lastColumn="0" w:oddVBand="0" w:evenVBand="0" w:oddHBand="0" w:evenHBand="0" w:firstRowFirstColumn="0" w:firstRowLastColumn="0" w:lastRowFirstColumn="0" w:lastRowLastColumn="0"/>
-            <w:tcW w:w="1078" w:type="dxa"/>
-          </w:tcPr>
-          <w:p/>
-        </w:tc>
-        <w:tc>
-          <w:tcPr>
-            <w:tcW w:w="618" w:type="dxa"/>
-          </w:tcPr>
-          <w:p>
-            <w:pPr>
-              <w:cnfStyle w:val="000000000000" w:firstRow="0" w:lastRow="0" w:firstColumn="0" w:lastColumn="0" w:oddVBand="0" w:evenVBand="0" w:oddHBand="0" w:evenHBand="0" w:firstRowFirstColumn="0" w:firstRowLastColumn="0" w:lastRowFirstColumn="0" w:lastRowLastColumn="0"/>
-            </w:pPr>
-            <w:r>
-              <w:rPr>
-                <w:rFonts w:hint="eastAsia"/>
-              </w:rPr>
-              <w:t>1</w:t>
-            </w:r>
-            <w:r>
-              <w:t>.</w:t>
-            </w:r>
-          </w:p>
-        </w:tc>
-        <w:tc>
-          <w:tcPr>
-            <w:tcW w:w="7320" w:type="dxa"/>
-            <w:gridSpan w:val="3"/>
-          </w:tcPr>
-          <w:p>
-            <w:pPr>
-              <w:cnfStyle w:val="000000000000" w:firstRow="0" w:lastRow="0" w:firstColumn="0" w:lastColumn="0" w:oddVBand="0" w:evenVBand="0" w:oddHBand="0" w:evenHBand="0" w:firstRowFirstColumn="0" w:firstRowLastColumn="0" w:lastRowFirstColumn="0" w:lastRowLastColumn="0"/>
               <w:rPr>
                 <w:u w:val="single"/>
               </w:rPr>
@@ -2504,15 +2357,7 @@
               <w:t>1</w:t>
             </w:r>
             <w:r>
-              <w:t xml:space="preserve">a. </w:t>
-            </w:r>
-            <w:proofErr w:type="spellStart"/>
-            <w:r>
-              <w:t>Orderer</w:t>
-            </w:r>
-            <w:proofErr w:type="spellEnd"/>
-            <w:r>
-              <w:t xml:space="preserve"> is not logged in</w:t>
+              <w:t>a. Orderer is not logged in</w:t>
             </w:r>
           </w:p>
         </w:tc>
@@ -2628,7 +2473,13 @@
               <w:t>U</w:t>
             </w:r>
             <w:r>
-              <w:t>se Case UC-3</w:t>
+              <w:t xml:space="preserve">se Case </w:t>
+            </w:r>
+            <w:r>
+              <w:t>A-</w:t>
+            </w:r>
+            <w:r>
+              <w:t>UC-3</w:t>
             </w:r>
           </w:p>
         </w:tc>
@@ -2757,7 +2608,6 @@
             <w:pPr>
               <w:cnfStyle w:val="000000000000" w:firstRow="0" w:lastRow="0" w:firstColumn="0" w:lastColumn="0" w:oddVBand="0" w:evenVBand="0" w:oddHBand="0" w:evenHBand="0" w:firstRowFirstColumn="0" w:firstRowLastColumn="0" w:lastRowFirstColumn="0" w:lastRowLastColumn="0"/>
             </w:pPr>
-            <w:proofErr w:type="spellStart"/>
             <w:r>
               <w:rPr>
                 <w:rFonts w:hint="eastAsia"/>
@@ -2767,7 +2617,6 @@
             <w:r>
               <w:t>rderer</w:t>
             </w:r>
-            <w:proofErr w:type="spellEnd"/>
           </w:p>
         </w:tc>
       </w:tr>
@@ -2992,7 +2841,6 @@
             <w:pPr>
               <w:cnfStyle w:val="000000000000" w:firstRow="0" w:lastRow="0" w:firstColumn="0" w:lastColumn="0" w:oddVBand="0" w:evenVBand="0" w:oddHBand="0" w:evenHBand="0" w:firstRowFirstColumn="0" w:firstRowLastColumn="0" w:lastRowFirstColumn="0" w:lastRowLastColumn="0"/>
             </w:pPr>
-            <w:proofErr w:type="spellStart"/>
             <w:r>
               <w:rPr>
                 <w:rFonts w:hint="eastAsia"/>
@@ -3000,11 +2848,7 @@
               <w:t>O</w:t>
             </w:r>
             <w:r>
-              <w:t>rderer</w:t>
-            </w:r>
-            <w:proofErr w:type="spellEnd"/>
-            <w:r>
-              <w:t xml:space="preserve"> changes quantity value of an item</w:t>
+              <w:t>rderer changes quantity value of an item</w:t>
             </w:r>
           </w:p>
         </w:tc>
@@ -3062,15 +2906,7 @@
               <w:t>S</w:t>
             </w:r>
             <w:r>
-              <w:t xml:space="preserve">ystem asks if the </w:t>
-            </w:r>
-            <w:proofErr w:type="spellStart"/>
-            <w:r>
-              <w:t>orderer</w:t>
-            </w:r>
-            <w:proofErr w:type="spellEnd"/>
-            <w:r>
-              <w:t xml:space="preserve"> is logged in to Authenticator</w:t>
+              <w:t>ystem asks if the orderer is logged in to Authenticator</w:t>
             </w:r>
           </w:p>
         </w:tc>
@@ -3326,7 +3162,13 @@
               <w:t>U</w:t>
             </w:r>
             <w:r>
-              <w:t>se Case UC-4</w:t>
+              <w:t xml:space="preserve">se Case </w:t>
+            </w:r>
+            <w:r>
+              <w:t>A-</w:t>
+            </w:r>
+            <w:r>
+              <w:t>UC-4</w:t>
             </w:r>
           </w:p>
         </w:tc>
@@ -3419,7 +3261,6 @@
             <w:pPr>
               <w:cnfStyle w:val="000000000000" w:firstRow="0" w:lastRow="0" w:firstColumn="0" w:lastColumn="0" w:oddVBand="0" w:evenVBand="0" w:oddHBand="0" w:evenHBand="0" w:firstRowFirstColumn="0" w:firstRowLastColumn="0" w:lastRowFirstColumn="0" w:lastRowLastColumn="0"/>
             </w:pPr>
-            <w:proofErr w:type="spellStart"/>
             <w:r>
               <w:rPr>
                 <w:rFonts w:hint="eastAsia"/>
@@ -3429,7 +3270,6 @@
             <w:r>
               <w:t>rderer</w:t>
             </w:r>
-            <w:proofErr w:type="spellEnd"/>
           </w:p>
         </w:tc>
       </w:tr>
@@ -3666,7 +3506,6 @@
             <w:pPr>
               <w:cnfStyle w:val="000000000000" w:firstRow="0" w:lastRow="0" w:firstColumn="0" w:lastColumn="0" w:oddVBand="0" w:evenVBand="0" w:oddHBand="0" w:evenHBand="0" w:firstRowFirstColumn="0" w:firstRowLastColumn="0" w:lastRowFirstColumn="0" w:lastRowLastColumn="0"/>
             </w:pPr>
-            <w:proofErr w:type="spellStart"/>
             <w:r>
               <w:rPr>
                 <w:rFonts w:hint="eastAsia"/>
@@ -3674,11 +3513,7 @@
               <w:t>O</w:t>
             </w:r>
             <w:r>
-              <w:t>rderer</w:t>
-            </w:r>
-            <w:proofErr w:type="spellEnd"/>
-            <w:r>
-              <w:t xml:space="preserve"> clicks remove button of an item</w:t>
+              <w:t>rderer clicks remove button of an item</w:t>
             </w:r>
           </w:p>
         </w:tc>
@@ -3739,15 +3574,7 @@
               <w:t>S</w:t>
             </w:r>
             <w:r>
-              <w:t xml:space="preserve">ystem asks if the </w:t>
-            </w:r>
-            <w:proofErr w:type="spellStart"/>
-            <w:r>
-              <w:t>orderer</w:t>
-            </w:r>
-            <w:proofErr w:type="spellEnd"/>
-            <w:r>
-              <w:t xml:space="preserve"> is logged in to Authenticator</w:t>
+              <w:t>ystem asks if the orderer is logged in to Authenticator</w:t>
             </w:r>
           </w:p>
         </w:tc>
@@ -3857,7 +3684,13 @@
               <w:t>U</w:t>
             </w:r>
             <w:r>
-              <w:t>se Case UC</w:t>
+              <w:t xml:space="preserve">se Case </w:t>
+            </w:r>
+            <w:r>
+              <w:t>A-</w:t>
+            </w:r>
+            <w:r>
+              <w:t>UC</w:t>
             </w:r>
             <w:r>
               <w:t>-5</w:t>
@@ -3983,7 +3816,6 @@
             <w:pPr>
               <w:cnfStyle w:val="000000000000" w:firstRow="0" w:lastRow="0" w:firstColumn="0" w:lastColumn="0" w:oddVBand="0" w:evenVBand="0" w:oddHBand="0" w:evenHBand="0" w:firstRowFirstColumn="0" w:firstRowLastColumn="0" w:lastRowFirstColumn="0" w:lastRowLastColumn="0"/>
             </w:pPr>
-            <w:proofErr w:type="spellStart"/>
             <w:r>
               <w:rPr>
                 <w:rFonts w:hint="eastAsia"/>
@@ -3993,7 +3825,6 @@
             <w:r>
               <w:t>rderer</w:t>
             </w:r>
-            <w:proofErr w:type="spellEnd"/>
           </w:p>
         </w:tc>
       </w:tr>
@@ -4158,13 +3989,8 @@
             <w:pPr>
               <w:cnfStyle w:val="000000000000" w:firstRow="0" w:lastRow="0" w:firstColumn="0" w:lastColumn="0" w:oddVBand="0" w:evenVBand="0" w:oddHBand="0" w:evenHBand="0" w:firstRowFirstColumn="0" w:firstRowLastColumn="0" w:lastRowFirstColumn="0" w:lastRowLastColumn="0"/>
             </w:pPr>
-            <w:proofErr w:type="spellStart"/>
-            <w:r>
-              <w:t>Orderer</w:t>
-            </w:r>
-            <w:proofErr w:type="spellEnd"/>
-            <w:r>
-              <w:t xml:space="preserve"> get order id</w:t>
+            <w:r>
+              <w:t>Orderer get order id</w:t>
             </w:r>
           </w:p>
         </w:tc>
@@ -4256,11 +4082,9 @@
             <w:pPr>
               <w:cnfStyle w:val="000000000000" w:firstRow="0" w:lastRow="0" w:firstColumn="0" w:lastColumn="0" w:oddVBand="0" w:evenVBand="0" w:oddHBand="0" w:evenHBand="0" w:firstRowFirstColumn="0" w:firstRowLastColumn="0" w:lastRowFirstColumn="0" w:lastRowLastColumn="0"/>
             </w:pPr>
-            <w:proofErr w:type="spellStart"/>
             <w:r>
               <w:t>Orderer</w:t>
             </w:r>
-            <w:proofErr w:type="spellEnd"/>
             <w:r>
               <w:t xml:space="preserve"> </w:t>
             </w:r>
@@ -4374,18 +4198,10 @@
               <w:t xml:space="preserve">page </w:t>
             </w:r>
             <w:r>
-              <w:t xml:space="preserve">to </w:t>
-            </w:r>
-            <w:proofErr w:type="spellStart"/>
-            <w:r>
-              <w:t>ordere</w:t>
-            </w:r>
-            <w:r>
-              <w:t>r</w:t>
-            </w:r>
-            <w:proofErr w:type="spellEnd"/>
-            <w:r>
-              <w:t>, if store is open</w:t>
+              <w:t>to ordere</w:t>
+            </w:r>
+            <w:r>
+              <w:t>r, if store is open</w:t>
             </w:r>
           </w:p>
         </w:tc>
@@ -4448,11 +4264,9 @@
             <w:pPr>
               <w:cnfStyle w:val="000000000000" w:firstRow="0" w:lastRow="0" w:firstColumn="0" w:lastColumn="0" w:oddVBand="0" w:evenVBand="0" w:oddHBand="0" w:evenHBand="0" w:firstRowFirstColumn="0" w:firstRowLastColumn="0" w:lastRowFirstColumn="0" w:lastRowLastColumn="0"/>
             </w:pPr>
-            <w:proofErr w:type="spellStart"/>
             <w:r>
               <w:t>Orderer</w:t>
             </w:r>
-            <w:proofErr w:type="spellEnd"/>
             <w:r>
               <w:t xml:space="preserve"> select receiving option</w:t>
             </w:r>
@@ -4468,13 +4282,7 @@
             <w:cnfStyle w:val="001000000000" w:firstRow="0" w:lastRow="0" w:firstColumn="1" w:lastColumn="0" w:oddVBand="0" w:evenVBand="0" w:oddHBand="0" w:evenHBand="0" w:firstRowFirstColumn="0" w:firstRowLastColumn="0" w:lastRowFirstColumn="0" w:lastRowLastColumn="0"/>
             <w:tcW w:w="988" w:type="dxa"/>
           </w:tcPr>
-          <w:p>
-            <w:pPr>
-              <w:rPr>
-                <w:rFonts w:hint="eastAsia"/>
-              </w:rPr>
-            </w:pPr>
-          </w:p>
+          <w:p/>
         </w:tc>
         <w:tc>
           <w:tcPr>
@@ -4483,9 +4291,6 @@
           <w:p>
             <w:pPr>
               <w:cnfStyle w:val="000000000000" w:firstRow="0" w:lastRow="0" w:firstColumn="0" w:lastColumn="0" w:oddVBand="0" w:evenVBand="0" w:oddHBand="0" w:evenHBand="0" w:firstRowFirstColumn="0" w:firstRowLastColumn="0" w:lastRowFirstColumn="0" w:lastRowLastColumn="0"/>
-              <w:rPr>
-                <w:rFonts w:hint="eastAsia"/>
-              </w:rPr>
             </w:pPr>
             <w:r>
               <w:rPr>
@@ -4508,15 +4313,7 @@
               <w:cnfStyle w:val="000000000000" w:firstRow="0" w:lastRow="0" w:firstColumn="0" w:lastColumn="0" w:oddVBand="0" w:evenVBand="0" w:oddHBand="0" w:evenHBand="0" w:firstRowFirstColumn="0" w:firstRowLastColumn="0" w:lastRowFirstColumn="0" w:lastRowLastColumn="0"/>
             </w:pPr>
             <w:r>
-              <w:t xml:space="preserve">If </w:t>
-            </w:r>
-            <w:proofErr w:type="spellStart"/>
-            <w:r>
-              <w:t>Orderer</w:t>
-            </w:r>
-            <w:proofErr w:type="spellEnd"/>
-            <w:r>
-              <w:t xml:space="preserve"> select delivery </w:t>
+              <w:t xml:space="preserve">If Orderer select delivery </w:t>
             </w:r>
             <w:proofErr w:type="gramStart"/>
             <w:r>
@@ -4535,7 +4332,6 @@
             <w:r>
               <w:t xml:space="preserve"> </w:t>
             </w:r>
-            <w:proofErr w:type="spellStart"/>
             <w:r>
               <w:rPr>
                 <w:rFonts w:hint="eastAsia"/>
@@ -4543,11 +4339,7 @@
               <w:t>O</w:t>
             </w:r>
             <w:r>
-              <w:t>rderer</w:t>
-            </w:r>
-            <w:proofErr w:type="spellEnd"/>
-            <w:r>
-              <w:t xml:space="preserve"> fill in the address entry box</w:t>
+              <w:t>rderer fill in the address entry box</w:t>
             </w:r>
           </w:p>
         </w:tc>
@@ -4589,13 +4381,8 @@
             <w:pPr>
               <w:cnfStyle w:val="000000000000" w:firstRow="0" w:lastRow="0" w:firstColumn="0" w:lastColumn="0" w:oddVBand="0" w:evenVBand="0" w:oddHBand="0" w:evenHBand="0" w:firstRowFirstColumn="0" w:firstRowLastColumn="0" w:lastRowFirstColumn="0" w:lastRowLastColumn="0"/>
             </w:pPr>
-            <w:proofErr w:type="spellStart"/>
-            <w:r>
-              <w:t>Orderer</w:t>
-            </w:r>
-            <w:proofErr w:type="spellEnd"/>
-            <w:r>
-              <w:t xml:space="preserve"> type extra requirements (REQ-6)</w:t>
+            <w:r>
+              <w:t>Orderer type extra requirements (REQ-6)</w:t>
             </w:r>
           </w:p>
         </w:tc>
@@ -4637,13 +4424,8 @@
             <w:pPr>
               <w:cnfStyle w:val="000000000000" w:firstRow="0" w:lastRow="0" w:firstColumn="0" w:lastColumn="0" w:oddVBand="0" w:evenVBand="0" w:oddHBand="0" w:evenHBand="0" w:firstRowFirstColumn="0" w:firstRowLastColumn="0" w:lastRowFirstColumn="0" w:lastRowLastColumn="0"/>
             </w:pPr>
-            <w:proofErr w:type="spellStart"/>
-            <w:r>
-              <w:t>Orderer</w:t>
-            </w:r>
-            <w:proofErr w:type="spellEnd"/>
-            <w:r>
-              <w:t xml:space="preserve"> type payment information (REQ-11, REQ-12)</w:t>
+            <w:r>
+              <w:t>Orderer type payment information (REQ-11, REQ-12)</w:t>
             </w:r>
           </w:p>
         </w:tc>
@@ -4685,7 +4467,6 @@
             <w:pPr>
               <w:cnfStyle w:val="000000000000" w:firstRow="0" w:lastRow="0" w:firstColumn="0" w:lastColumn="0" w:oddVBand="0" w:evenVBand="0" w:oddHBand="0" w:evenHBand="0" w:firstRowFirstColumn="0" w:firstRowLastColumn="0" w:lastRowFirstColumn="0" w:lastRowLastColumn="0"/>
             </w:pPr>
-            <w:proofErr w:type="spellStart"/>
             <w:r>
               <w:rPr>
                 <w:rFonts w:hint="eastAsia"/>
@@ -4693,11 +4474,7 @@
               <w:t>O</w:t>
             </w:r>
             <w:r>
-              <w:t>rderer</w:t>
-            </w:r>
-            <w:proofErr w:type="spellEnd"/>
-            <w:r>
-              <w:t xml:space="preserve"> click “order complete”</w:t>
+              <w:t>rderer click “order complete”</w:t>
             </w:r>
           </w:p>
         </w:tc>
@@ -4806,15 +4583,7 @@
             </w:r>
             <w:proofErr w:type="gramEnd"/>
             <w:r>
-              <w:t xml:space="preserve"> order Id to </w:t>
-            </w:r>
-            <w:proofErr w:type="spellStart"/>
-            <w:r>
-              <w:t>orderer</w:t>
-            </w:r>
-            <w:proofErr w:type="spellEnd"/>
-            <w:r>
-              <w:t>. (REQ-19)</w:t>
+              <w:t xml:space="preserve"> order Id to orderer. (REQ-19)</w:t>
             </w:r>
           </w:p>
         </w:tc>
@@ -4859,7 +4628,13 @@
               <w:t>U</w:t>
             </w:r>
             <w:r>
-              <w:t>se Case UC</w:t>
+              <w:t xml:space="preserve">se Case </w:t>
+            </w:r>
+            <w:r>
+              <w:t>A-</w:t>
+            </w:r>
+            <w:r>
+              <w:t>UC</w:t>
             </w:r>
             <w:r>
               <w:t>-6</w:t>
@@ -4971,7 +4746,6 @@
             <w:pPr>
               <w:cnfStyle w:val="000000000000" w:firstRow="0" w:lastRow="0" w:firstColumn="0" w:lastColumn="0" w:oddVBand="0" w:evenVBand="0" w:oddHBand="0" w:evenHBand="0" w:firstRowFirstColumn="0" w:firstRowLastColumn="0" w:lastRowFirstColumn="0" w:lastRowLastColumn="0"/>
             </w:pPr>
-            <w:proofErr w:type="spellStart"/>
             <w:r>
               <w:rPr>
                 <w:rFonts w:hint="eastAsia"/>
@@ -4981,7 +4755,6 @@
             <w:r>
               <w:t>rderer</w:t>
             </w:r>
-            <w:proofErr w:type="spellEnd"/>
           </w:p>
         </w:tc>
       </w:tr>
@@ -5219,7 +4992,6 @@
             <w:pPr>
               <w:cnfStyle w:val="000000000000" w:firstRow="0" w:lastRow="0" w:firstColumn="0" w:lastColumn="0" w:oddVBand="0" w:evenVBand="0" w:oddHBand="0" w:evenHBand="0" w:firstRowFirstColumn="0" w:firstRowLastColumn="0" w:lastRowFirstColumn="0" w:lastRowLastColumn="0"/>
             </w:pPr>
-            <w:proofErr w:type="spellStart"/>
             <w:r>
               <w:rPr>
                 <w:rFonts w:hint="eastAsia"/>
@@ -5227,11 +4999,7 @@
               <w:t>O</w:t>
             </w:r>
             <w:r>
-              <w:t>rderer</w:t>
-            </w:r>
-            <w:proofErr w:type="spellEnd"/>
-            <w:r>
-              <w:t xml:space="preserve"> click order history view button</w:t>
+              <w:t>rderer click order history view button</w:t>
             </w:r>
           </w:p>
         </w:tc>
@@ -5307,38 +5075,16 @@
               <w:t>displays</w:t>
             </w:r>
             <w:r>
-              <w:t xml:space="preserve"> the </w:t>
-            </w:r>
-            <w:proofErr w:type="spellStart"/>
-            <w:r>
-              <w:t>orderer’s</w:t>
-            </w:r>
-            <w:proofErr w:type="spellEnd"/>
-            <w:r>
-              <w:t xml:space="preserve"> order history</w:t>
-            </w:r>
-            <w:r>
-              <w:t xml:space="preserve"> to </w:t>
-            </w:r>
-            <w:proofErr w:type="spellStart"/>
-            <w:r>
-              <w:t>orderer</w:t>
-            </w:r>
-            <w:proofErr w:type="spellEnd"/>
-            <w:r>
-              <w:t xml:space="preserve"> </w:t>
+              <w:t xml:space="preserve"> the orderer’s order history</w:t>
+            </w:r>
+            <w:r>
+              <w:t xml:space="preserve"> to orderer </w:t>
             </w:r>
           </w:p>
         </w:tc>
       </w:tr>
     </w:tbl>
-    <w:p>
-      <w:pPr>
-        <w:rPr>
-          <w:rFonts w:hint="eastAsia"/>
-        </w:rPr>
-      </w:pPr>
-    </w:p>
+    <w:p/>
     <w:tbl>
       <w:tblPr>
         <w:tblStyle w:val="1"/>
@@ -5485,7 +5231,6 @@
             <w:pPr>
               <w:cnfStyle w:val="000000000000" w:firstRow="0" w:lastRow="0" w:firstColumn="0" w:lastColumn="0" w:oddVBand="0" w:evenVBand="0" w:oddHBand="0" w:evenHBand="0" w:firstRowFirstColumn="0" w:firstRowLastColumn="0" w:lastRowFirstColumn="0" w:lastRowLastColumn="0"/>
             </w:pPr>
-            <w:proofErr w:type="spellStart"/>
             <w:r>
               <w:rPr>
                 <w:rFonts w:hint="eastAsia"/>
@@ -5495,7 +5240,6 @@
             <w:r>
               <w:t>rderer</w:t>
             </w:r>
-            <w:proofErr w:type="spellEnd"/>
           </w:p>
         </w:tc>
       </w:tr>
@@ -5645,11 +5389,6 @@
             <w:gridSpan w:val="4"/>
           </w:tcPr>
           <w:p>
-            <w:pPr>
-              <w:rPr>
-                <w:rFonts w:hint="eastAsia"/>
-              </w:rPr>
-            </w:pPr>
             <w:r>
               <w:rPr>
                 <w:rFonts w:hint="eastAsia"/>
@@ -5714,7 +5453,6 @@
             <w:pPr>
               <w:cnfStyle w:val="000000000000" w:firstRow="0" w:lastRow="0" w:firstColumn="0" w:lastColumn="0" w:oddVBand="0" w:evenVBand="0" w:oddHBand="0" w:evenHBand="0" w:firstRowFirstColumn="0" w:firstRowLastColumn="0" w:lastRowFirstColumn="0" w:lastRowLastColumn="0"/>
             </w:pPr>
-            <w:proofErr w:type="spellStart"/>
             <w:r>
               <w:rPr>
                 <w:rFonts w:hint="eastAsia"/>
@@ -5722,11 +5460,7 @@
               <w:t>O</w:t>
             </w:r>
             <w:r>
-              <w:t>rderer</w:t>
-            </w:r>
-            <w:proofErr w:type="spellEnd"/>
-            <w:r>
-              <w:t xml:space="preserve"> click “order detail” button</w:t>
+              <w:t>rderer click “order detail” button</w:t>
             </w:r>
           </w:p>
         </w:tc>
@@ -5896,15 +5630,7 @@
               <w:cnfStyle w:val="000000000000" w:firstRow="0" w:lastRow="0" w:firstColumn="0" w:lastColumn="0" w:oddVBand="0" w:evenVBand="0" w:oddHBand="0" w:evenHBand="0" w:firstRowFirstColumn="0" w:firstRowLastColumn="0" w:lastRowFirstColumn="0" w:lastRowLastColumn="0"/>
             </w:pPr>
             <w:r>
-              <w:t xml:space="preserve">If </w:t>
-            </w:r>
-            <w:proofErr w:type="spellStart"/>
-            <w:r>
-              <w:t>Orderer</w:t>
-            </w:r>
-            <w:proofErr w:type="spellEnd"/>
-            <w:r>
-              <w:t xml:space="preserve"> is logged in</w:t>
+              <w:t>If Orderer is logged in</w:t>
             </w:r>
           </w:p>
         </w:tc>
@@ -5953,13 +5679,8 @@
               <w:cnfStyle w:val="000000000000" w:firstRow="0" w:lastRow="0" w:firstColumn="0" w:lastColumn="0" w:oddVBand="0" w:evenVBand="0" w:oddHBand="0" w:evenHBand="0" w:firstRowFirstColumn="0" w:firstRowLastColumn="0" w:lastRowFirstColumn="0" w:lastRowLastColumn="0"/>
             </w:pPr>
             <w:r>
-              <w:t xml:space="preserve">The system displays order list of </w:t>
-            </w:r>
-            <w:proofErr w:type="spellStart"/>
-            <w:r>
-              <w:t>orderer</w:t>
-            </w:r>
-            <w:proofErr w:type="spellEnd"/>
+              <w:t>The system displays order list of orderer</w:t>
+            </w:r>
           </w:p>
         </w:tc>
       </w:tr>
@@ -6006,13 +5727,8 @@
             <w:pPr>
               <w:cnfStyle w:val="000000000000" w:firstRow="0" w:lastRow="0" w:firstColumn="0" w:lastColumn="0" w:oddVBand="0" w:evenVBand="0" w:oddHBand="0" w:evenHBand="0" w:firstRowFirstColumn="0" w:firstRowLastColumn="0" w:lastRowFirstColumn="0" w:lastRowLastColumn="0"/>
             </w:pPr>
-            <w:proofErr w:type="spellStart"/>
-            <w:r>
-              <w:t>Orderer</w:t>
-            </w:r>
-            <w:proofErr w:type="spellEnd"/>
-            <w:r>
-              <w:t xml:space="preserve"> select </w:t>
+            <w:r>
+              <w:t xml:space="preserve">Orderer select </w:t>
             </w:r>
             <w:r>
               <w:t>an order</w:t>
@@ -6048,15 +5764,7 @@
               <w:cnfStyle w:val="000000000000" w:firstRow="0" w:lastRow="0" w:firstColumn="0" w:lastColumn="0" w:oddVBand="0" w:evenVBand="0" w:oddHBand="0" w:evenHBand="0" w:firstRowFirstColumn="0" w:firstRowLastColumn="0" w:lastRowFirstColumn="0" w:lastRowLastColumn="0"/>
             </w:pPr>
             <w:r>
-              <w:t xml:space="preserve">If </w:t>
-            </w:r>
-            <w:proofErr w:type="spellStart"/>
-            <w:r>
-              <w:t>Orderer</w:t>
-            </w:r>
-            <w:proofErr w:type="spellEnd"/>
-            <w:r>
-              <w:t xml:space="preserve"> is not logged in</w:t>
+              <w:t>If Orderer is not logged in</w:t>
             </w:r>
           </w:p>
         </w:tc>
@@ -6120,15 +5828,7 @@
               <w:t>t</w:t>
             </w:r>
             <w:r>
-              <w:t xml:space="preserve">he box where </w:t>
-            </w:r>
-            <w:proofErr w:type="spellStart"/>
-            <w:r>
-              <w:t>orderer</w:t>
-            </w:r>
-            <w:proofErr w:type="spellEnd"/>
-            <w:r>
-              <w:t xml:space="preserve"> type order id</w:t>
+              <w:t>he box where orderer type order id</w:t>
             </w:r>
           </w:p>
         </w:tc>
@@ -6182,13 +5882,8 @@
             <w:pPr>
               <w:cnfStyle w:val="000000000000" w:firstRow="0" w:lastRow="0" w:firstColumn="0" w:lastColumn="0" w:oddVBand="0" w:evenVBand="0" w:oddHBand="0" w:evenHBand="0" w:firstRowFirstColumn="0" w:firstRowLastColumn="0" w:lastRowFirstColumn="0" w:lastRowLastColumn="0"/>
             </w:pPr>
-            <w:proofErr w:type="spellStart"/>
-            <w:r>
-              <w:t>Orderer</w:t>
-            </w:r>
-            <w:proofErr w:type="spellEnd"/>
-            <w:r>
-              <w:t xml:space="preserve"> type order id</w:t>
+            <w:r>
+              <w:t>Orderer type order id</w:t>
             </w:r>
           </w:p>
         </w:tc>
@@ -6235,7 +5930,13 @@
               <w:t>U</w:t>
             </w:r>
             <w:r>
-              <w:t>se Case UC</w:t>
+              <w:t xml:space="preserve">se Case </w:t>
+            </w:r>
+            <w:r>
+              <w:t>A-</w:t>
+            </w:r>
+            <w:r>
+              <w:t>UC</w:t>
             </w:r>
             <w:r>
               <w:t>-8</w:t>
@@ -6334,7 +6035,6 @@
             <w:pPr>
               <w:cnfStyle w:val="000000000000" w:firstRow="0" w:lastRow="0" w:firstColumn="0" w:lastColumn="0" w:oddVBand="0" w:evenVBand="0" w:oddHBand="0" w:evenHBand="0" w:firstRowFirstColumn="0" w:firstRowLastColumn="0" w:lastRowFirstColumn="0" w:lastRowLastColumn="0"/>
             </w:pPr>
-            <w:proofErr w:type="spellStart"/>
             <w:r>
               <w:rPr>
                 <w:rFonts w:hint="eastAsia"/>
@@ -6344,7 +6044,6 @@
             <w:r>
               <w:t>rderer</w:t>
             </w:r>
-            <w:proofErr w:type="spellEnd"/>
           </w:p>
         </w:tc>
       </w:tr>
@@ -6602,7 +6301,6 @@
             <w:pPr>
               <w:cnfStyle w:val="000000000000" w:firstRow="0" w:lastRow="0" w:firstColumn="0" w:lastColumn="0" w:oddVBand="0" w:evenVBand="0" w:oddHBand="0" w:evenHBand="0" w:firstRowFirstColumn="0" w:firstRowLastColumn="0" w:lastRowFirstColumn="0" w:lastRowLastColumn="0"/>
             </w:pPr>
-            <w:proofErr w:type="spellStart"/>
             <w:r>
               <w:rPr>
                 <w:rFonts w:hint="eastAsia"/>
@@ -6610,11 +6308,7 @@
               <w:t>O</w:t>
             </w:r>
             <w:r>
-              <w:t>rderer</w:t>
-            </w:r>
-            <w:proofErr w:type="spellEnd"/>
-            <w:r>
-              <w:t xml:space="preserve"> move to order detail page</w:t>
+              <w:t>rderer move to order detail page</w:t>
             </w:r>
           </w:p>
         </w:tc>
@@ -6680,13 +6374,8 @@
             </w:r>
             <w:proofErr w:type="gramEnd"/>
             <w:r>
-              <w:t xml:space="preserve"> the detail page to </w:t>
-            </w:r>
-            <w:proofErr w:type="spellStart"/>
-            <w:r>
-              <w:t>orderer</w:t>
-            </w:r>
-            <w:proofErr w:type="spellEnd"/>
+              <w:t xml:space="preserve"> the detail page to orderer</w:t>
+            </w:r>
           </w:p>
         </w:tc>
       </w:tr>
@@ -6736,13 +6425,8 @@
             <w:pPr>
               <w:cnfStyle w:val="000000000000" w:firstRow="0" w:lastRow="0" w:firstColumn="0" w:lastColumn="0" w:oddVBand="0" w:evenVBand="0" w:oddHBand="0" w:evenHBand="0" w:firstRowFirstColumn="0" w:firstRowLastColumn="0" w:lastRowFirstColumn="0" w:lastRowLastColumn="0"/>
             </w:pPr>
-            <w:proofErr w:type="spellStart"/>
-            <w:r>
-              <w:t>Orderer</w:t>
-            </w:r>
-            <w:proofErr w:type="spellEnd"/>
-            <w:r>
-              <w:t xml:space="preserve"> c</w:t>
+            <w:r>
+              <w:t>Orderer c</w:t>
             </w:r>
             <w:r>
               <w:t>lick “</w:t>
@@ -6869,19 +6553,6 @@
         </w:tc>
       </w:tr>
     </w:tbl>
-    <w:p/>
-    <w:p/>
-    <w:p/>
-    <w:p/>
-    <w:p/>
-    <w:p/>
-    <w:p/>
-    <w:p/>
-    <w:p/>
-    <w:p/>
-    <w:p/>
-    <w:p/>
-    <w:p/>
     <w:p/>
     <w:sectPr>
       <w:pgSz w:w="11906" w:h="16838"/>

</xml_diff>

<commit_message>
Add Actor and Usecase table [#28]
Add (Actor | Actor's Goal | Usecase) table
</commit_message>
<xml_diff>
--- a/docs/SubgroupA_pizzaorder/Usecase/PizzaOrder-UC.docx
+++ b/docs/SubgroupA_pizzaorder/Usecase/PizzaOrder-UC.docx
@@ -2,6 +2,1242 @@
 <file path=word/document.xml><?xml version="1.0" encoding="utf-8"?>
 <w:document xmlns:wpc="http://schemas.microsoft.com/office/word/2010/wordprocessingCanvas" xmlns:cx="http://schemas.microsoft.com/office/drawing/2014/chartex" xmlns:cx1="http://schemas.microsoft.com/office/drawing/2015/9/8/chartex" xmlns:cx2="http://schemas.microsoft.com/office/drawing/2015/10/21/chartex" xmlns:cx3="http://schemas.microsoft.com/office/drawing/2016/5/9/chartex" xmlns:cx4="http://schemas.microsoft.com/office/drawing/2016/5/10/chartex" xmlns:cx5="http://schemas.microsoft.com/office/drawing/2016/5/11/chartex" xmlns:cx6="http://schemas.microsoft.com/office/drawing/2016/5/12/chartex" xmlns:cx7="http://schemas.microsoft.com/office/drawing/2016/5/13/chartex" xmlns:cx8="http://schemas.microsoft.com/office/drawing/2016/5/14/chartex" xmlns:mc="http://schemas.openxmlformats.org/markup-compatibility/2006" xmlns:aink="http://schemas.microsoft.com/office/drawing/2016/ink" xmlns:am3d="http://schemas.microsoft.com/office/drawing/2017/model3d" xmlns:o="urn:schemas-microsoft-com:office:office" xmlns:r="http://schemas.openxmlformats.org/officeDocument/2006/relationships" xmlns:m="http://schemas.openxmlformats.org/officeDocument/2006/math" xmlns:v="urn:schemas-microsoft-com:vml" xmlns:wp14="http://schemas.microsoft.com/office/word/2010/wordprocessingDrawing" xmlns:wp="http://schemas.openxmlformats.org/drawingml/2006/wordprocessingDrawing" xmlns:w10="urn:schemas-microsoft-com:office:word" xmlns:w="http://schemas.openxmlformats.org/wordprocessingml/2006/main" xmlns:w14="http://schemas.microsoft.com/office/word/2010/wordml" xmlns:w15="http://schemas.microsoft.com/office/word/2012/wordml" xmlns:w16cex="http://schemas.microsoft.com/office/word/2018/wordml/cex" xmlns:w16cid="http://schemas.microsoft.com/office/word/2016/wordml/cid" xmlns:w16="http://schemas.microsoft.com/office/word/2018/wordml" xmlns:w16se="http://schemas.microsoft.com/office/word/2015/wordml/symex" xmlns:wpg="http://schemas.microsoft.com/office/word/2010/wordprocessingGroup" xmlns:wpi="http://schemas.microsoft.com/office/word/2010/wordprocessingInk" xmlns:wne="http://schemas.microsoft.com/office/word/2006/wordml" xmlns:wps="http://schemas.microsoft.com/office/word/2010/wordprocessingShape" mc:Ignorable="w14 w15 w16se w16cid w16 w16cex wp14">
   <w:body>
+    <w:tbl>
+      <w:tblPr>
+        <w:tblW w:w="0" w:type="auto"/>
+        <w:tblBorders>
+          <w:top w:val="single" w:sz="4" w:space="0" w:color="auto"/>
+          <w:left w:val="single" w:sz="4" w:space="0" w:color="auto"/>
+          <w:bottom w:val="single" w:sz="4" w:space="0" w:color="auto"/>
+          <w:right w:val="single" w:sz="4" w:space="0" w:color="auto"/>
+          <w:insideH w:val="single" w:sz="4" w:space="0" w:color="auto"/>
+          <w:insideV w:val="single" w:sz="4" w:space="0" w:color="auto"/>
+        </w:tblBorders>
+        <w:shd w:val="clear" w:color="auto" w:fill="FFFFFF"/>
+        <w:tblCellMar>
+          <w:top w:w="15" w:type="dxa"/>
+          <w:left w:w="15" w:type="dxa"/>
+          <w:bottom w:w="15" w:type="dxa"/>
+          <w:right w:w="15" w:type="dxa"/>
+        </w:tblCellMar>
+        <w:tblLook w:val="04A0" w:firstRow="1" w:lastRow="0" w:firstColumn="1" w:lastColumn="0" w:noHBand="0" w:noVBand="1"/>
+      </w:tblPr>
+      <w:tblGrid>
+        <w:gridCol w:w="1077"/>
+        <w:gridCol w:w="5585"/>
+        <w:gridCol w:w="2268"/>
+      </w:tblGrid>
+      <w:tr>
+        <w:trPr>
+          <w:tblHeader/>
+        </w:trPr>
+        <w:tc>
+          <w:tcPr>
+            <w:tcW w:w="0" w:type="auto"/>
+            <w:shd w:val="clear" w:color="auto" w:fill="FFFFFF"/>
+            <w:tcMar>
+              <w:top w:w="90" w:type="dxa"/>
+              <w:left w:w="195" w:type="dxa"/>
+              <w:bottom w:w="90" w:type="dxa"/>
+              <w:right w:w="195" w:type="dxa"/>
+            </w:tcMar>
+            <w:vAlign w:val="center"/>
+            <w:hideMark/>
+          </w:tcPr>
+          <w:p>
+            <w:pPr>
+              <w:widowControl/>
+              <w:wordWrap/>
+              <w:autoSpaceDE/>
+              <w:autoSpaceDN/>
+              <w:spacing w:after="240" w:line="240" w:lineRule="auto"/>
+              <w:jc w:val="center"/>
+              <w:rPr>
+                <w:rFonts w:ascii="Segoe UI" w:eastAsia="Times New Roman" w:hAnsi="Segoe UI" w:cs="Segoe UI"/>
+                <w:b/>
+                <w:bCs/>
+                <w:color w:val="24292E"/>
+                <w:kern w:val="0"/>
+                <w:szCs w:val="20"/>
+                <w:lang w:eastAsia="ko-Kore-KR"/>
+              </w:rPr>
+            </w:pPr>
+            <w:r>
+              <w:rPr>
+                <w:rFonts w:ascii="Segoe UI" w:eastAsia="Times New Roman" w:hAnsi="Segoe UI" w:cs="Segoe UI"/>
+                <w:b/>
+                <w:bCs/>
+                <w:color w:val="24292E"/>
+                <w:kern w:val="0"/>
+                <w:szCs w:val="20"/>
+                <w:lang w:eastAsia="ko-Kore-KR"/>
+              </w:rPr>
+              <w:t>Actor</w:t>
+            </w:r>
+          </w:p>
+        </w:tc>
+        <w:tc>
+          <w:tcPr>
+            <w:tcW w:w="5585" w:type="dxa"/>
+            <w:shd w:val="clear" w:color="auto" w:fill="FFFFFF"/>
+            <w:tcMar>
+              <w:top w:w="90" w:type="dxa"/>
+              <w:left w:w="195" w:type="dxa"/>
+              <w:bottom w:w="90" w:type="dxa"/>
+              <w:right w:w="195" w:type="dxa"/>
+            </w:tcMar>
+            <w:vAlign w:val="center"/>
+            <w:hideMark/>
+          </w:tcPr>
+          <w:p>
+            <w:pPr>
+              <w:widowControl/>
+              <w:wordWrap/>
+              <w:autoSpaceDE/>
+              <w:autoSpaceDN/>
+              <w:spacing w:after="240" w:line="240" w:lineRule="auto"/>
+              <w:jc w:val="center"/>
+              <w:rPr>
+                <w:rFonts w:ascii="Segoe UI" w:eastAsia="Times New Roman" w:hAnsi="Segoe UI" w:cs="Segoe UI"/>
+                <w:b/>
+                <w:bCs/>
+                <w:color w:val="24292E"/>
+                <w:kern w:val="0"/>
+                <w:szCs w:val="20"/>
+                <w:lang w:eastAsia="ko-Kore-KR"/>
+              </w:rPr>
+            </w:pPr>
+            <w:r>
+              <w:rPr>
+                <w:rFonts w:ascii="Segoe UI" w:eastAsia="Times New Roman" w:hAnsi="Segoe UI" w:cs="Segoe UI"/>
+                <w:b/>
+                <w:bCs/>
+                <w:color w:val="24292E"/>
+                <w:kern w:val="0"/>
+                <w:szCs w:val="20"/>
+                <w:lang w:eastAsia="ko-Kore-KR"/>
+              </w:rPr>
+              <w:t xml:space="preserve">Actor's </w:t>
+            </w:r>
+            <w:proofErr w:type="gramStart"/>
+            <w:r>
+              <w:rPr>
+                <w:rFonts w:ascii="Segoe UI" w:eastAsia="Times New Roman" w:hAnsi="Segoe UI" w:cs="Segoe UI"/>
+                <w:b/>
+                <w:bCs/>
+                <w:color w:val="24292E"/>
+                <w:kern w:val="0"/>
+                <w:szCs w:val="20"/>
+                <w:lang w:eastAsia="ko-Kore-KR"/>
+              </w:rPr>
+              <w:t>Goal(</w:t>
+            </w:r>
+            <w:proofErr w:type="gramEnd"/>
+            <w:r>
+              <w:rPr>
+                <w:rFonts w:ascii="Segoe UI" w:eastAsia="Times New Roman" w:hAnsi="Segoe UI" w:cs="Segoe UI"/>
+                <w:b/>
+                <w:bCs/>
+                <w:color w:val="24292E"/>
+                <w:kern w:val="0"/>
+                <w:szCs w:val="20"/>
+                <w:lang w:eastAsia="ko-Kore-KR"/>
+              </w:rPr>
+              <w:t>what the actor intends to accomplish)</w:t>
+            </w:r>
+          </w:p>
+        </w:tc>
+        <w:tc>
+          <w:tcPr>
+            <w:tcW w:w="2268" w:type="dxa"/>
+            <w:shd w:val="clear" w:color="auto" w:fill="FFFFFF"/>
+            <w:tcMar>
+              <w:top w:w="90" w:type="dxa"/>
+              <w:left w:w="195" w:type="dxa"/>
+              <w:bottom w:w="90" w:type="dxa"/>
+              <w:right w:w="195" w:type="dxa"/>
+            </w:tcMar>
+            <w:vAlign w:val="center"/>
+            <w:hideMark/>
+          </w:tcPr>
+          <w:p>
+            <w:pPr>
+              <w:widowControl/>
+              <w:wordWrap/>
+              <w:autoSpaceDE/>
+              <w:autoSpaceDN/>
+              <w:spacing w:after="240" w:line="240" w:lineRule="auto"/>
+              <w:jc w:val="center"/>
+              <w:rPr>
+                <w:rFonts w:ascii="Segoe UI" w:eastAsia="Times New Roman" w:hAnsi="Segoe UI" w:cs="Segoe UI"/>
+                <w:b/>
+                <w:bCs/>
+                <w:color w:val="24292E"/>
+                <w:kern w:val="0"/>
+                <w:szCs w:val="20"/>
+                <w:lang w:eastAsia="ko-Kore-KR"/>
+              </w:rPr>
+            </w:pPr>
+            <w:r>
+              <w:rPr>
+                <w:rFonts w:ascii="Segoe UI" w:eastAsia="Times New Roman" w:hAnsi="Segoe UI" w:cs="Segoe UI"/>
+                <w:b/>
+                <w:bCs/>
+                <w:color w:val="24292E"/>
+                <w:kern w:val="0"/>
+                <w:szCs w:val="20"/>
+                <w:lang w:eastAsia="ko-Kore-KR"/>
+              </w:rPr>
+              <w:t>Use Case name</w:t>
+            </w:r>
+          </w:p>
+        </w:tc>
+      </w:tr>
+      <w:tr>
+        <w:trPr>
+          <w:trHeight w:val="441"/>
+        </w:trPr>
+        <w:tc>
+          <w:tcPr>
+            <w:tcW w:w="0" w:type="auto"/>
+            <w:shd w:val="clear" w:color="auto" w:fill="FFFFFF"/>
+            <w:tcMar>
+              <w:top w:w="90" w:type="dxa"/>
+              <w:left w:w="195" w:type="dxa"/>
+              <w:bottom w:w="90" w:type="dxa"/>
+              <w:right w:w="195" w:type="dxa"/>
+            </w:tcMar>
+            <w:vAlign w:val="center"/>
+            <w:hideMark/>
+          </w:tcPr>
+          <w:p>
+            <w:pPr>
+              <w:widowControl/>
+              <w:wordWrap/>
+              <w:autoSpaceDE/>
+              <w:autoSpaceDN/>
+              <w:spacing w:after="240" w:line="240" w:lineRule="auto"/>
+              <w:jc w:val="left"/>
+              <w:rPr>
+                <w:rFonts w:ascii="Segoe UI" w:eastAsia="Times New Roman" w:hAnsi="Segoe UI" w:cs="Segoe UI"/>
+                <w:color w:val="24292E"/>
+                <w:kern w:val="0"/>
+                <w:szCs w:val="20"/>
+                <w:lang w:eastAsia="ko-Kore-KR"/>
+              </w:rPr>
+            </w:pPr>
+            <w:r>
+              <w:rPr>
+                <w:rFonts w:ascii="Segoe UI" w:eastAsia="Times New Roman" w:hAnsi="Segoe UI" w:cs="Segoe UI"/>
+                <w:color w:val="24292E"/>
+                <w:kern w:val="0"/>
+                <w:szCs w:val="20"/>
+                <w:lang w:eastAsia="ko-Kore-KR"/>
+              </w:rPr>
+              <w:t>Orderer</w:t>
+            </w:r>
+          </w:p>
+        </w:tc>
+        <w:tc>
+          <w:tcPr>
+            <w:tcW w:w="5585" w:type="dxa"/>
+            <w:shd w:val="clear" w:color="auto" w:fill="FFFFFF"/>
+            <w:tcMar>
+              <w:top w:w="90" w:type="dxa"/>
+              <w:left w:w="195" w:type="dxa"/>
+              <w:bottom w:w="90" w:type="dxa"/>
+              <w:right w:w="195" w:type="dxa"/>
+            </w:tcMar>
+            <w:vAlign w:val="center"/>
+            <w:hideMark/>
+          </w:tcPr>
+          <w:p>
+            <w:pPr>
+              <w:widowControl/>
+              <w:wordWrap/>
+              <w:autoSpaceDE/>
+              <w:autoSpaceDN/>
+              <w:spacing w:after="240" w:line="240" w:lineRule="auto"/>
+              <w:jc w:val="left"/>
+              <w:rPr>
+                <w:rFonts w:ascii="Segoe UI" w:eastAsia="Times New Roman" w:hAnsi="Segoe UI" w:cs="Segoe UI"/>
+                <w:color w:val="24292E"/>
+                <w:kern w:val="0"/>
+                <w:szCs w:val="20"/>
+                <w:lang w:eastAsia="ko-Kore-KR"/>
+              </w:rPr>
+            </w:pPr>
+            <w:r>
+              <w:rPr>
+                <w:rFonts w:ascii="Segoe UI" w:eastAsia="Times New Roman" w:hAnsi="Segoe UI" w:cs="Segoe UI"/>
+                <w:color w:val="24292E"/>
+                <w:kern w:val="0"/>
+                <w:szCs w:val="20"/>
+                <w:lang w:eastAsia="ko-Kore-KR"/>
+              </w:rPr>
+              <w:t>To add a menu item with options to cart</w:t>
+            </w:r>
+          </w:p>
+        </w:tc>
+        <w:tc>
+          <w:tcPr>
+            <w:tcW w:w="2268" w:type="dxa"/>
+            <w:shd w:val="clear" w:color="auto" w:fill="FFFFFF"/>
+            <w:tcMar>
+              <w:top w:w="90" w:type="dxa"/>
+              <w:left w:w="195" w:type="dxa"/>
+              <w:bottom w:w="90" w:type="dxa"/>
+              <w:right w:w="195" w:type="dxa"/>
+            </w:tcMar>
+            <w:vAlign w:val="center"/>
+            <w:hideMark/>
+          </w:tcPr>
+          <w:p>
+            <w:pPr>
+              <w:widowControl/>
+              <w:wordWrap/>
+              <w:autoSpaceDE/>
+              <w:autoSpaceDN/>
+              <w:spacing w:after="240" w:line="240" w:lineRule="auto"/>
+              <w:jc w:val="left"/>
+              <w:rPr>
+                <w:rFonts w:ascii="Segoe UI" w:eastAsia="Times New Roman" w:hAnsi="Segoe UI" w:cs="Segoe UI"/>
+                <w:color w:val="24292E"/>
+                <w:kern w:val="0"/>
+                <w:szCs w:val="20"/>
+                <w:lang w:eastAsia="ko-Kore-KR"/>
+              </w:rPr>
+            </w:pPr>
+            <w:r>
+              <w:rPr>
+                <w:rFonts w:ascii="Segoe UI" w:eastAsia="Times New Roman" w:hAnsi="Segoe UI" w:cs="Segoe UI"/>
+                <w:color w:val="24292E"/>
+                <w:kern w:val="0"/>
+                <w:szCs w:val="20"/>
+                <w:lang w:eastAsia="ko-Kore-KR"/>
+              </w:rPr>
+              <w:t>A-UC1</w:t>
+            </w:r>
+          </w:p>
+        </w:tc>
+      </w:tr>
+      <w:tr>
+        <w:trPr>
+          <w:trHeight w:val="441"/>
+        </w:trPr>
+        <w:tc>
+          <w:tcPr>
+            <w:tcW w:w="0" w:type="auto"/>
+            <w:shd w:val="clear" w:color="auto" w:fill="FFFFFF"/>
+            <w:tcMar>
+              <w:top w:w="90" w:type="dxa"/>
+              <w:left w:w="195" w:type="dxa"/>
+              <w:bottom w:w="90" w:type="dxa"/>
+              <w:right w:w="195" w:type="dxa"/>
+            </w:tcMar>
+            <w:vAlign w:val="center"/>
+            <w:hideMark/>
+          </w:tcPr>
+          <w:p>
+            <w:pPr>
+              <w:widowControl/>
+              <w:wordWrap/>
+              <w:autoSpaceDE/>
+              <w:autoSpaceDN/>
+              <w:spacing w:after="240" w:line="240" w:lineRule="auto"/>
+              <w:jc w:val="left"/>
+              <w:rPr>
+                <w:rFonts w:ascii="Segoe UI" w:eastAsia="Times New Roman" w:hAnsi="Segoe UI" w:cs="Segoe UI"/>
+                <w:color w:val="24292E"/>
+                <w:kern w:val="0"/>
+                <w:szCs w:val="20"/>
+                <w:lang w:eastAsia="ko-Kore-KR"/>
+              </w:rPr>
+            </w:pPr>
+            <w:r>
+              <w:rPr>
+                <w:rFonts w:ascii="Segoe UI" w:eastAsia="Times New Roman" w:hAnsi="Segoe UI" w:cs="Segoe UI"/>
+                <w:color w:val="24292E"/>
+                <w:kern w:val="0"/>
+                <w:szCs w:val="20"/>
+                <w:lang w:eastAsia="ko-Kore-KR"/>
+              </w:rPr>
+              <w:t>Orderer</w:t>
+            </w:r>
+          </w:p>
+        </w:tc>
+        <w:tc>
+          <w:tcPr>
+            <w:tcW w:w="5585" w:type="dxa"/>
+            <w:shd w:val="clear" w:color="auto" w:fill="FFFFFF"/>
+            <w:tcMar>
+              <w:top w:w="90" w:type="dxa"/>
+              <w:left w:w="195" w:type="dxa"/>
+              <w:bottom w:w="90" w:type="dxa"/>
+              <w:right w:w="195" w:type="dxa"/>
+            </w:tcMar>
+            <w:vAlign w:val="center"/>
+            <w:hideMark/>
+          </w:tcPr>
+          <w:p>
+            <w:pPr>
+              <w:widowControl/>
+              <w:wordWrap/>
+              <w:autoSpaceDE/>
+              <w:autoSpaceDN/>
+              <w:spacing w:after="240" w:line="240" w:lineRule="auto"/>
+              <w:jc w:val="left"/>
+              <w:rPr>
+                <w:rFonts w:ascii="Segoe UI" w:eastAsia="Times New Roman" w:hAnsi="Segoe UI" w:cs="Segoe UI"/>
+                <w:color w:val="24292E"/>
+                <w:kern w:val="0"/>
+                <w:szCs w:val="20"/>
+                <w:lang w:eastAsia="ko-Kore-KR"/>
+              </w:rPr>
+            </w:pPr>
+            <w:r>
+              <w:rPr>
+                <w:rFonts w:ascii="Segoe UI" w:eastAsia="Times New Roman" w:hAnsi="Segoe UI" w:cs="Segoe UI"/>
+                <w:color w:val="24292E"/>
+                <w:kern w:val="0"/>
+                <w:szCs w:val="20"/>
+                <w:lang w:eastAsia="ko-Kore-KR"/>
+              </w:rPr>
+              <w:t>To view and edit/remove items in the cart</w:t>
+            </w:r>
+          </w:p>
+        </w:tc>
+        <w:tc>
+          <w:tcPr>
+            <w:tcW w:w="2268" w:type="dxa"/>
+            <w:shd w:val="clear" w:color="auto" w:fill="FFFFFF"/>
+            <w:tcMar>
+              <w:top w:w="90" w:type="dxa"/>
+              <w:left w:w="195" w:type="dxa"/>
+              <w:bottom w:w="90" w:type="dxa"/>
+              <w:right w:w="195" w:type="dxa"/>
+            </w:tcMar>
+            <w:vAlign w:val="center"/>
+            <w:hideMark/>
+          </w:tcPr>
+          <w:p>
+            <w:pPr>
+              <w:widowControl/>
+              <w:wordWrap/>
+              <w:autoSpaceDE/>
+              <w:autoSpaceDN/>
+              <w:spacing w:after="240" w:line="240" w:lineRule="auto"/>
+              <w:jc w:val="left"/>
+              <w:rPr>
+                <w:rFonts w:ascii="Segoe UI" w:eastAsia="Times New Roman" w:hAnsi="Segoe UI" w:cs="Segoe UI"/>
+                <w:color w:val="24292E"/>
+                <w:kern w:val="0"/>
+                <w:szCs w:val="20"/>
+                <w:lang w:eastAsia="ko-Kore-KR"/>
+              </w:rPr>
+            </w:pPr>
+            <w:r>
+              <w:rPr>
+                <w:rFonts w:ascii="Segoe UI" w:eastAsia="Times New Roman" w:hAnsi="Segoe UI" w:cs="Segoe UI"/>
+                <w:color w:val="24292E"/>
+                <w:kern w:val="0"/>
+                <w:szCs w:val="20"/>
+                <w:lang w:eastAsia="ko-Kore-KR"/>
+              </w:rPr>
+              <w:t>A-UC2</w:t>
+            </w:r>
+          </w:p>
+        </w:tc>
+      </w:tr>
+      <w:tr>
+        <w:trPr>
+          <w:trHeight w:val="441"/>
+        </w:trPr>
+        <w:tc>
+          <w:tcPr>
+            <w:tcW w:w="0" w:type="auto"/>
+            <w:shd w:val="clear" w:color="auto" w:fill="FFFFFF"/>
+            <w:tcMar>
+              <w:top w:w="90" w:type="dxa"/>
+              <w:left w:w="195" w:type="dxa"/>
+              <w:bottom w:w="90" w:type="dxa"/>
+              <w:right w:w="195" w:type="dxa"/>
+            </w:tcMar>
+            <w:vAlign w:val="center"/>
+            <w:hideMark/>
+          </w:tcPr>
+          <w:p>
+            <w:pPr>
+              <w:widowControl/>
+              <w:wordWrap/>
+              <w:autoSpaceDE/>
+              <w:autoSpaceDN/>
+              <w:spacing w:after="240" w:line="240" w:lineRule="auto"/>
+              <w:jc w:val="left"/>
+              <w:rPr>
+                <w:rFonts w:ascii="Segoe UI" w:eastAsia="Times New Roman" w:hAnsi="Segoe UI" w:cs="Segoe UI"/>
+                <w:color w:val="24292E"/>
+                <w:kern w:val="0"/>
+                <w:szCs w:val="20"/>
+                <w:lang w:eastAsia="ko-Kore-KR"/>
+              </w:rPr>
+            </w:pPr>
+            <w:r>
+              <w:rPr>
+                <w:rFonts w:ascii="Segoe UI" w:eastAsia="Times New Roman" w:hAnsi="Segoe UI" w:cs="Segoe UI"/>
+                <w:color w:val="24292E"/>
+                <w:kern w:val="0"/>
+                <w:szCs w:val="20"/>
+                <w:lang w:eastAsia="ko-Kore-KR"/>
+              </w:rPr>
+              <w:t>Orderer</w:t>
+            </w:r>
+          </w:p>
+        </w:tc>
+        <w:tc>
+          <w:tcPr>
+            <w:tcW w:w="5585" w:type="dxa"/>
+            <w:shd w:val="clear" w:color="auto" w:fill="FFFFFF"/>
+            <w:tcMar>
+              <w:top w:w="90" w:type="dxa"/>
+              <w:left w:w="195" w:type="dxa"/>
+              <w:bottom w:w="90" w:type="dxa"/>
+              <w:right w:w="195" w:type="dxa"/>
+            </w:tcMar>
+            <w:vAlign w:val="center"/>
+            <w:hideMark/>
+          </w:tcPr>
+          <w:p>
+            <w:pPr>
+              <w:widowControl/>
+              <w:wordWrap/>
+              <w:autoSpaceDE/>
+              <w:autoSpaceDN/>
+              <w:spacing w:after="240" w:line="240" w:lineRule="auto"/>
+              <w:jc w:val="left"/>
+              <w:rPr>
+                <w:rFonts w:ascii="Segoe UI" w:eastAsia="Times New Roman" w:hAnsi="Segoe UI" w:cs="Segoe UI"/>
+                <w:color w:val="24292E"/>
+                <w:kern w:val="0"/>
+                <w:szCs w:val="20"/>
+                <w:lang w:eastAsia="ko-Kore-KR"/>
+              </w:rPr>
+            </w:pPr>
+            <w:r>
+              <w:rPr>
+                <w:rFonts w:ascii="Segoe UI" w:eastAsia="Times New Roman" w:hAnsi="Segoe UI" w:cs="Segoe UI"/>
+                <w:color w:val="24292E"/>
+                <w:kern w:val="0"/>
+                <w:szCs w:val="20"/>
+                <w:lang w:eastAsia="ko-Kore-KR"/>
+              </w:rPr>
+              <w:t>Modify the quantity of the item in cart</w:t>
+            </w:r>
+          </w:p>
+        </w:tc>
+        <w:tc>
+          <w:tcPr>
+            <w:tcW w:w="2268" w:type="dxa"/>
+            <w:shd w:val="clear" w:color="auto" w:fill="FFFFFF"/>
+            <w:tcMar>
+              <w:top w:w="90" w:type="dxa"/>
+              <w:left w:w="195" w:type="dxa"/>
+              <w:bottom w:w="90" w:type="dxa"/>
+              <w:right w:w="195" w:type="dxa"/>
+            </w:tcMar>
+            <w:vAlign w:val="center"/>
+            <w:hideMark/>
+          </w:tcPr>
+          <w:p>
+            <w:pPr>
+              <w:widowControl/>
+              <w:wordWrap/>
+              <w:autoSpaceDE/>
+              <w:autoSpaceDN/>
+              <w:spacing w:after="240" w:line="240" w:lineRule="auto"/>
+              <w:jc w:val="left"/>
+              <w:rPr>
+                <w:rFonts w:ascii="Segoe UI" w:eastAsia="Times New Roman" w:hAnsi="Segoe UI" w:cs="Segoe UI"/>
+                <w:color w:val="24292E"/>
+                <w:kern w:val="0"/>
+                <w:szCs w:val="20"/>
+                <w:lang w:eastAsia="ko-Kore-KR"/>
+              </w:rPr>
+            </w:pPr>
+            <w:r>
+              <w:rPr>
+                <w:rFonts w:ascii="Segoe UI" w:eastAsia="Times New Roman" w:hAnsi="Segoe UI" w:cs="Segoe UI"/>
+                <w:color w:val="24292E"/>
+                <w:kern w:val="0"/>
+                <w:szCs w:val="20"/>
+                <w:lang w:eastAsia="ko-Kore-KR"/>
+              </w:rPr>
+              <w:t>A-UC3</w:t>
+            </w:r>
+          </w:p>
+        </w:tc>
+      </w:tr>
+      <w:tr>
+        <w:trPr>
+          <w:trHeight w:val="441"/>
+        </w:trPr>
+        <w:tc>
+          <w:tcPr>
+            <w:tcW w:w="0" w:type="auto"/>
+            <w:shd w:val="clear" w:color="auto" w:fill="FFFFFF"/>
+            <w:tcMar>
+              <w:top w:w="90" w:type="dxa"/>
+              <w:left w:w="195" w:type="dxa"/>
+              <w:bottom w:w="90" w:type="dxa"/>
+              <w:right w:w="195" w:type="dxa"/>
+            </w:tcMar>
+            <w:vAlign w:val="center"/>
+            <w:hideMark/>
+          </w:tcPr>
+          <w:p>
+            <w:pPr>
+              <w:widowControl/>
+              <w:wordWrap/>
+              <w:autoSpaceDE/>
+              <w:autoSpaceDN/>
+              <w:spacing w:after="240" w:line="240" w:lineRule="auto"/>
+              <w:jc w:val="left"/>
+              <w:rPr>
+                <w:rFonts w:ascii="Segoe UI" w:eastAsia="Times New Roman" w:hAnsi="Segoe UI" w:cs="Segoe UI"/>
+                <w:color w:val="24292E"/>
+                <w:kern w:val="0"/>
+                <w:szCs w:val="20"/>
+                <w:lang w:eastAsia="ko-Kore-KR"/>
+              </w:rPr>
+            </w:pPr>
+            <w:r>
+              <w:rPr>
+                <w:rFonts w:ascii="Segoe UI" w:eastAsia="Times New Roman" w:hAnsi="Segoe UI" w:cs="Segoe UI"/>
+                <w:color w:val="24292E"/>
+                <w:kern w:val="0"/>
+                <w:szCs w:val="20"/>
+                <w:lang w:eastAsia="ko-Kore-KR"/>
+              </w:rPr>
+              <w:t>Orderer</w:t>
+            </w:r>
+          </w:p>
+        </w:tc>
+        <w:tc>
+          <w:tcPr>
+            <w:tcW w:w="5585" w:type="dxa"/>
+            <w:shd w:val="clear" w:color="auto" w:fill="FFFFFF"/>
+            <w:tcMar>
+              <w:top w:w="90" w:type="dxa"/>
+              <w:left w:w="195" w:type="dxa"/>
+              <w:bottom w:w="90" w:type="dxa"/>
+              <w:right w:w="195" w:type="dxa"/>
+            </w:tcMar>
+            <w:vAlign w:val="center"/>
+            <w:hideMark/>
+          </w:tcPr>
+          <w:p>
+            <w:pPr>
+              <w:widowControl/>
+              <w:wordWrap/>
+              <w:autoSpaceDE/>
+              <w:autoSpaceDN/>
+              <w:spacing w:after="240" w:line="240" w:lineRule="auto"/>
+              <w:jc w:val="left"/>
+              <w:rPr>
+                <w:rFonts w:ascii="Segoe UI" w:eastAsia="Times New Roman" w:hAnsi="Segoe UI" w:cs="Segoe UI"/>
+                <w:color w:val="24292E"/>
+                <w:kern w:val="0"/>
+                <w:szCs w:val="20"/>
+                <w:lang w:eastAsia="ko-Kore-KR"/>
+              </w:rPr>
+            </w:pPr>
+            <w:r>
+              <w:rPr>
+                <w:rFonts w:ascii="Segoe UI" w:eastAsia="Times New Roman" w:hAnsi="Segoe UI" w:cs="Segoe UI"/>
+                <w:color w:val="24292E"/>
+                <w:kern w:val="0"/>
+                <w:szCs w:val="20"/>
+                <w:lang w:eastAsia="ko-Kore-KR"/>
+              </w:rPr>
+              <w:t>Remove items in the cart</w:t>
+            </w:r>
+          </w:p>
+        </w:tc>
+        <w:tc>
+          <w:tcPr>
+            <w:tcW w:w="2268" w:type="dxa"/>
+            <w:shd w:val="clear" w:color="auto" w:fill="FFFFFF"/>
+            <w:tcMar>
+              <w:top w:w="90" w:type="dxa"/>
+              <w:left w:w="195" w:type="dxa"/>
+              <w:bottom w:w="90" w:type="dxa"/>
+              <w:right w:w="195" w:type="dxa"/>
+            </w:tcMar>
+            <w:vAlign w:val="center"/>
+            <w:hideMark/>
+          </w:tcPr>
+          <w:p>
+            <w:pPr>
+              <w:widowControl/>
+              <w:wordWrap/>
+              <w:autoSpaceDE/>
+              <w:autoSpaceDN/>
+              <w:spacing w:after="240" w:line="240" w:lineRule="auto"/>
+              <w:jc w:val="left"/>
+              <w:rPr>
+                <w:rFonts w:ascii="Segoe UI" w:eastAsia="Times New Roman" w:hAnsi="Segoe UI" w:cs="Segoe UI"/>
+                <w:color w:val="24292E"/>
+                <w:kern w:val="0"/>
+                <w:szCs w:val="20"/>
+                <w:lang w:eastAsia="ko-Kore-KR"/>
+              </w:rPr>
+            </w:pPr>
+            <w:r>
+              <w:rPr>
+                <w:rFonts w:ascii="Segoe UI" w:eastAsia="Times New Roman" w:hAnsi="Segoe UI" w:cs="Segoe UI"/>
+                <w:color w:val="24292E"/>
+                <w:kern w:val="0"/>
+                <w:szCs w:val="20"/>
+                <w:lang w:eastAsia="ko-Kore-KR"/>
+              </w:rPr>
+              <w:t>A-UC4</w:t>
+            </w:r>
+          </w:p>
+        </w:tc>
+      </w:tr>
+      <w:tr>
+        <w:trPr>
+          <w:trHeight w:val="441"/>
+        </w:trPr>
+        <w:tc>
+          <w:tcPr>
+            <w:tcW w:w="0" w:type="auto"/>
+            <w:shd w:val="clear" w:color="auto" w:fill="FFFFFF"/>
+            <w:tcMar>
+              <w:top w:w="90" w:type="dxa"/>
+              <w:left w:w="195" w:type="dxa"/>
+              <w:bottom w:w="90" w:type="dxa"/>
+              <w:right w:w="195" w:type="dxa"/>
+            </w:tcMar>
+            <w:vAlign w:val="center"/>
+            <w:hideMark/>
+          </w:tcPr>
+          <w:p>
+            <w:pPr>
+              <w:widowControl/>
+              <w:wordWrap/>
+              <w:autoSpaceDE/>
+              <w:autoSpaceDN/>
+              <w:spacing w:after="240" w:line="240" w:lineRule="auto"/>
+              <w:jc w:val="left"/>
+              <w:rPr>
+                <w:rFonts w:ascii="Segoe UI" w:eastAsia="Times New Roman" w:hAnsi="Segoe UI" w:cs="Segoe UI"/>
+                <w:color w:val="24292E"/>
+                <w:kern w:val="0"/>
+                <w:szCs w:val="20"/>
+                <w:lang w:eastAsia="ko-Kore-KR"/>
+              </w:rPr>
+            </w:pPr>
+            <w:r>
+              <w:rPr>
+                <w:rFonts w:ascii="Segoe UI" w:eastAsia="Times New Roman" w:hAnsi="Segoe UI" w:cs="Segoe UI"/>
+                <w:color w:val="24292E"/>
+                <w:kern w:val="0"/>
+                <w:szCs w:val="20"/>
+                <w:lang w:eastAsia="ko-Kore-KR"/>
+              </w:rPr>
+              <w:t>Orderer</w:t>
+            </w:r>
+          </w:p>
+        </w:tc>
+        <w:tc>
+          <w:tcPr>
+            <w:tcW w:w="5585" w:type="dxa"/>
+            <w:shd w:val="clear" w:color="auto" w:fill="FFFFFF"/>
+            <w:tcMar>
+              <w:top w:w="90" w:type="dxa"/>
+              <w:left w:w="195" w:type="dxa"/>
+              <w:bottom w:w="90" w:type="dxa"/>
+              <w:right w:w="195" w:type="dxa"/>
+            </w:tcMar>
+            <w:vAlign w:val="center"/>
+            <w:hideMark/>
+          </w:tcPr>
+          <w:p>
+            <w:pPr>
+              <w:widowControl/>
+              <w:wordWrap/>
+              <w:autoSpaceDE/>
+              <w:autoSpaceDN/>
+              <w:spacing w:after="240" w:line="240" w:lineRule="auto"/>
+              <w:jc w:val="left"/>
+              <w:rPr>
+                <w:rFonts w:ascii="Segoe UI" w:eastAsia="Times New Roman" w:hAnsi="Segoe UI" w:cs="Segoe UI"/>
+                <w:color w:val="24292E"/>
+                <w:kern w:val="0"/>
+                <w:szCs w:val="20"/>
+                <w:lang w:eastAsia="ko-Kore-KR"/>
+              </w:rPr>
+            </w:pPr>
+            <w:r>
+              <w:rPr>
+                <w:rFonts w:ascii="Segoe UI" w:eastAsia="Times New Roman" w:hAnsi="Segoe UI" w:cs="Segoe UI"/>
+                <w:color w:val="24292E"/>
+                <w:kern w:val="0"/>
+                <w:szCs w:val="20"/>
+                <w:lang w:eastAsia="ko-Kore-KR"/>
+              </w:rPr>
+              <w:t>Order pizza</w:t>
+            </w:r>
+          </w:p>
+        </w:tc>
+        <w:tc>
+          <w:tcPr>
+            <w:tcW w:w="2268" w:type="dxa"/>
+            <w:shd w:val="clear" w:color="auto" w:fill="FFFFFF"/>
+            <w:tcMar>
+              <w:top w:w="90" w:type="dxa"/>
+              <w:left w:w="195" w:type="dxa"/>
+              <w:bottom w:w="90" w:type="dxa"/>
+              <w:right w:w="195" w:type="dxa"/>
+            </w:tcMar>
+            <w:vAlign w:val="center"/>
+            <w:hideMark/>
+          </w:tcPr>
+          <w:p>
+            <w:pPr>
+              <w:widowControl/>
+              <w:wordWrap/>
+              <w:autoSpaceDE/>
+              <w:autoSpaceDN/>
+              <w:spacing w:after="240" w:line="240" w:lineRule="auto"/>
+              <w:jc w:val="left"/>
+              <w:rPr>
+                <w:rFonts w:ascii="Segoe UI" w:eastAsia="Times New Roman" w:hAnsi="Segoe UI" w:cs="Segoe UI"/>
+                <w:color w:val="24292E"/>
+                <w:kern w:val="0"/>
+                <w:szCs w:val="20"/>
+                <w:lang w:eastAsia="ko-Kore-KR"/>
+              </w:rPr>
+            </w:pPr>
+            <w:r>
+              <w:rPr>
+                <w:rFonts w:ascii="Segoe UI" w:eastAsia="Times New Roman" w:hAnsi="Segoe UI" w:cs="Segoe UI"/>
+                <w:color w:val="24292E"/>
+                <w:kern w:val="0"/>
+                <w:szCs w:val="20"/>
+                <w:lang w:eastAsia="ko-Kore-KR"/>
+              </w:rPr>
+              <w:t>A-UC5</w:t>
+            </w:r>
+          </w:p>
+        </w:tc>
+      </w:tr>
+      <w:tr>
+        <w:trPr>
+          <w:trHeight w:val="441"/>
+        </w:trPr>
+        <w:tc>
+          <w:tcPr>
+            <w:tcW w:w="0" w:type="auto"/>
+            <w:shd w:val="clear" w:color="auto" w:fill="FFFFFF"/>
+            <w:tcMar>
+              <w:top w:w="90" w:type="dxa"/>
+              <w:left w:w="195" w:type="dxa"/>
+              <w:bottom w:w="90" w:type="dxa"/>
+              <w:right w:w="195" w:type="dxa"/>
+            </w:tcMar>
+            <w:vAlign w:val="center"/>
+            <w:hideMark/>
+          </w:tcPr>
+          <w:p>
+            <w:pPr>
+              <w:widowControl/>
+              <w:wordWrap/>
+              <w:autoSpaceDE/>
+              <w:autoSpaceDN/>
+              <w:spacing w:after="240" w:line="240" w:lineRule="auto"/>
+              <w:jc w:val="left"/>
+              <w:rPr>
+                <w:rFonts w:ascii="Segoe UI" w:eastAsia="Times New Roman" w:hAnsi="Segoe UI" w:cs="Segoe UI"/>
+                <w:color w:val="24292E"/>
+                <w:kern w:val="0"/>
+                <w:szCs w:val="20"/>
+                <w:lang w:eastAsia="ko-Kore-KR"/>
+              </w:rPr>
+            </w:pPr>
+            <w:r>
+              <w:rPr>
+                <w:rFonts w:ascii="Segoe UI" w:eastAsia="Times New Roman" w:hAnsi="Segoe UI" w:cs="Segoe UI"/>
+                <w:color w:val="24292E"/>
+                <w:kern w:val="0"/>
+                <w:szCs w:val="20"/>
+                <w:lang w:eastAsia="ko-Kore-KR"/>
+              </w:rPr>
+              <w:t>Orderer</w:t>
+            </w:r>
+          </w:p>
+        </w:tc>
+        <w:tc>
+          <w:tcPr>
+            <w:tcW w:w="5585" w:type="dxa"/>
+            <w:shd w:val="clear" w:color="auto" w:fill="FFFFFF"/>
+            <w:tcMar>
+              <w:top w:w="90" w:type="dxa"/>
+              <w:left w:w="195" w:type="dxa"/>
+              <w:bottom w:w="90" w:type="dxa"/>
+              <w:right w:w="195" w:type="dxa"/>
+            </w:tcMar>
+            <w:vAlign w:val="center"/>
+            <w:hideMark/>
+          </w:tcPr>
+          <w:p>
+            <w:pPr>
+              <w:widowControl/>
+              <w:wordWrap/>
+              <w:autoSpaceDE/>
+              <w:autoSpaceDN/>
+              <w:spacing w:after="240" w:line="240" w:lineRule="auto"/>
+              <w:jc w:val="left"/>
+              <w:rPr>
+                <w:rFonts w:ascii="Segoe UI" w:eastAsia="Times New Roman" w:hAnsi="Segoe UI" w:cs="Segoe UI"/>
+                <w:color w:val="24292E"/>
+                <w:kern w:val="0"/>
+                <w:szCs w:val="20"/>
+                <w:lang w:eastAsia="ko-Kore-KR"/>
+              </w:rPr>
+            </w:pPr>
+            <w:r>
+              <w:rPr>
+                <w:rFonts w:ascii="Segoe UI" w:eastAsia="Times New Roman" w:hAnsi="Segoe UI" w:cs="Segoe UI"/>
+                <w:color w:val="24292E"/>
+                <w:kern w:val="0"/>
+                <w:szCs w:val="20"/>
+                <w:lang w:eastAsia="ko-Kore-KR"/>
+              </w:rPr>
+              <w:t>See the own order history</w:t>
+            </w:r>
+          </w:p>
+        </w:tc>
+        <w:tc>
+          <w:tcPr>
+            <w:tcW w:w="2268" w:type="dxa"/>
+            <w:shd w:val="clear" w:color="auto" w:fill="FFFFFF"/>
+            <w:tcMar>
+              <w:top w:w="90" w:type="dxa"/>
+              <w:left w:w="195" w:type="dxa"/>
+              <w:bottom w:w="90" w:type="dxa"/>
+              <w:right w:w="195" w:type="dxa"/>
+            </w:tcMar>
+            <w:vAlign w:val="center"/>
+            <w:hideMark/>
+          </w:tcPr>
+          <w:p>
+            <w:pPr>
+              <w:widowControl/>
+              <w:wordWrap/>
+              <w:autoSpaceDE/>
+              <w:autoSpaceDN/>
+              <w:spacing w:after="240" w:line="240" w:lineRule="auto"/>
+              <w:jc w:val="left"/>
+              <w:rPr>
+                <w:rFonts w:ascii="Segoe UI" w:eastAsia="Times New Roman" w:hAnsi="Segoe UI" w:cs="Segoe UI"/>
+                <w:color w:val="24292E"/>
+                <w:kern w:val="0"/>
+                <w:szCs w:val="20"/>
+                <w:lang w:eastAsia="ko-Kore-KR"/>
+              </w:rPr>
+            </w:pPr>
+            <w:r>
+              <w:rPr>
+                <w:rFonts w:ascii="Segoe UI" w:eastAsia="Times New Roman" w:hAnsi="Segoe UI" w:cs="Segoe UI"/>
+                <w:color w:val="24292E"/>
+                <w:kern w:val="0"/>
+                <w:szCs w:val="20"/>
+                <w:lang w:eastAsia="ko-Kore-KR"/>
+              </w:rPr>
+              <w:t>A-UC6</w:t>
+            </w:r>
+          </w:p>
+        </w:tc>
+      </w:tr>
+      <w:tr>
+        <w:trPr>
+          <w:trHeight w:val="441"/>
+        </w:trPr>
+        <w:tc>
+          <w:tcPr>
+            <w:tcW w:w="0" w:type="auto"/>
+            <w:shd w:val="clear" w:color="auto" w:fill="FFFFFF"/>
+            <w:tcMar>
+              <w:top w:w="90" w:type="dxa"/>
+              <w:left w:w="195" w:type="dxa"/>
+              <w:bottom w:w="90" w:type="dxa"/>
+              <w:right w:w="195" w:type="dxa"/>
+            </w:tcMar>
+            <w:vAlign w:val="center"/>
+            <w:hideMark/>
+          </w:tcPr>
+          <w:p>
+            <w:pPr>
+              <w:widowControl/>
+              <w:wordWrap/>
+              <w:autoSpaceDE/>
+              <w:autoSpaceDN/>
+              <w:spacing w:after="240" w:line="240" w:lineRule="auto"/>
+              <w:jc w:val="left"/>
+              <w:rPr>
+                <w:rFonts w:ascii="Segoe UI" w:eastAsia="Times New Roman" w:hAnsi="Segoe UI" w:cs="Segoe UI"/>
+                <w:color w:val="24292E"/>
+                <w:kern w:val="0"/>
+                <w:szCs w:val="20"/>
+                <w:lang w:eastAsia="ko-Kore-KR"/>
+              </w:rPr>
+            </w:pPr>
+            <w:r>
+              <w:rPr>
+                <w:rFonts w:ascii="Segoe UI" w:eastAsia="Times New Roman" w:hAnsi="Segoe UI" w:cs="Segoe UI"/>
+                <w:color w:val="24292E"/>
+                <w:kern w:val="0"/>
+                <w:szCs w:val="20"/>
+                <w:lang w:eastAsia="ko-Kore-KR"/>
+              </w:rPr>
+              <w:t>Orderer</w:t>
+            </w:r>
+          </w:p>
+        </w:tc>
+        <w:tc>
+          <w:tcPr>
+            <w:tcW w:w="5585" w:type="dxa"/>
+            <w:shd w:val="clear" w:color="auto" w:fill="FFFFFF"/>
+            <w:tcMar>
+              <w:top w:w="90" w:type="dxa"/>
+              <w:left w:w="195" w:type="dxa"/>
+              <w:bottom w:w="90" w:type="dxa"/>
+              <w:right w:w="195" w:type="dxa"/>
+            </w:tcMar>
+            <w:vAlign w:val="center"/>
+            <w:hideMark/>
+          </w:tcPr>
+          <w:p>
+            <w:pPr>
+              <w:widowControl/>
+              <w:wordWrap/>
+              <w:autoSpaceDE/>
+              <w:autoSpaceDN/>
+              <w:spacing w:after="240" w:line="240" w:lineRule="auto"/>
+              <w:jc w:val="left"/>
+              <w:rPr>
+                <w:rFonts w:ascii="Segoe UI" w:eastAsia="Times New Roman" w:hAnsi="Segoe UI" w:cs="Segoe UI"/>
+                <w:color w:val="24292E"/>
+                <w:kern w:val="0"/>
+                <w:szCs w:val="20"/>
+                <w:lang w:eastAsia="ko-Kore-KR"/>
+              </w:rPr>
+            </w:pPr>
+            <w:r>
+              <w:rPr>
+                <w:rFonts w:ascii="Segoe UI" w:eastAsia="Times New Roman" w:hAnsi="Segoe UI" w:cs="Segoe UI"/>
+                <w:color w:val="24292E"/>
+                <w:kern w:val="0"/>
+                <w:szCs w:val="20"/>
+                <w:lang w:eastAsia="ko-Kore-KR"/>
+              </w:rPr>
+              <w:t>See the detail of one order</w:t>
+            </w:r>
+          </w:p>
+        </w:tc>
+        <w:tc>
+          <w:tcPr>
+            <w:tcW w:w="2268" w:type="dxa"/>
+            <w:shd w:val="clear" w:color="auto" w:fill="FFFFFF"/>
+            <w:tcMar>
+              <w:top w:w="90" w:type="dxa"/>
+              <w:left w:w="195" w:type="dxa"/>
+              <w:bottom w:w="90" w:type="dxa"/>
+              <w:right w:w="195" w:type="dxa"/>
+            </w:tcMar>
+            <w:vAlign w:val="center"/>
+            <w:hideMark/>
+          </w:tcPr>
+          <w:p>
+            <w:pPr>
+              <w:widowControl/>
+              <w:wordWrap/>
+              <w:autoSpaceDE/>
+              <w:autoSpaceDN/>
+              <w:spacing w:after="240" w:line="240" w:lineRule="auto"/>
+              <w:jc w:val="left"/>
+              <w:rPr>
+                <w:rFonts w:ascii="Segoe UI" w:eastAsia="Times New Roman" w:hAnsi="Segoe UI" w:cs="Segoe UI"/>
+                <w:color w:val="24292E"/>
+                <w:kern w:val="0"/>
+                <w:szCs w:val="20"/>
+                <w:lang w:eastAsia="ko-Kore-KR"/>
+              </w:rPr>
+            </w:pPr>
+            <w:r>
+              <w:rPr>
+                <w:rFonts w:ascii="Segoe UI" w:eastAsia="Times New Roman" w:hAnsi="Segoe UI" w:cs="Segoe UI"/>
+                <w:color w:val="24292E"/>
+                <w:kern w:val="0"/>
+                <w:szCs w:val="20"/>
+                <w:lang w:eastAsia="ko-Kore-KR"/>
+              </w:rPr>
+              <w:t>A-UC7</w:t>
+            </w:r>
+          </w:p>
+        </w:tc>
+      </w:tr>
+      <w:tr>
+        <w:trPr>
+          <w:trHeight w:val="19"/>
+        </w:trPr>
+        <w:tc>
+          <w:tcPr>
+            <w:tcW w:w="0" w:type="auto"/>
+            <w:shd w:val="clear" w:color="auto" w:fill="FFFFFF"/>
+            <w:tcMar>
+              <w:top w:w="90" w:type="dxa"/>
+              <w:left w:w="195" w:type="dxa"/>
+              <w:bottom w:w="90" w:type="dxa"/>
+              <w:right w:w="195" w:type="dxa"/>
+            </w:tcMar>
+            <w:vAlign w:val="center"/>
+            <w:hideMark/>
+          </w:tcPr>
+          <w:p>
+            <w:pPr>
+              <w:widowControl/>
+              <w:wordWrap/>
+              <w:autoSpaceDE/>
+              <w:autoSpaceDN/>
+              <w:spacing w:after="240" w:line="240" w:lineRule="auto"/>
+              <w:jc w:val="left"/>
+              <w:rPr>
+                <w:rFonts w:ascii="Segoe UI" w:eastAsia="Times New Roman" w:hAnsi="Segoe UI" w:cs="Segoe UI"/>
+                <w:color w:val="24292E"/>
+                <w:kern w:val="0"/>
+                <w:szCs w:val="20"/>
+                <w:lang w:eastAsia="ko-Kore-KR"/>
+              </w:rPr>
+            </w:pPr>
+            <w:r>
+              <w:rPr>
+                <w:rFonts w:ascii="Segoe UI" w:eastAsia="Times New Roman" w:hAnsi="Segoe UI" w:cs="Segoe UI"/>
+                <w:color w:val="24292E"/>
+                <w:kern w:val="0"/>
+                <w:szCs w:val="20"/>
+                <w:lang w:eastAsia="ko-Kore-KR"/>
+              </w:rPr>
+              <w:t>Orderer</w:t>
+            </w:r>
+          </w:p>
+        </w:tc>
+        <w:tc>
+          <w:tcPr>
+            <w:tcW w:w="5585" w:type="dxa"/>
+            <w:shd w:val="clear" w:color="auto" w:fill="FFFFFF"/>
+            <w:tcMar>
+              <w:top w:w="90" w:type="dxa"/>
+              <w:left w:w="195" w:type="dxa"/>
+              <w:bottom w:w="90" w:type="dxa"/>
+              <w:right w:w="195" w:type="dxa"/>
+            </w:tcMar>
+            <w:vAlign w:val="center"/>
+            <w:hideMark/>
+          </w:tcPr>
+          <w:p>
+            <w:pPr>
+              <w:widowControl/>
+              <w:wordWrap/>
+              <w:autoSpaceDE/>
+              <w:autoSpaceDN/>
+              <w:spacing w:after="240" w:line="240" w:lineRule="auto"/>
+              <w:jc w:val="left"/>
+              <w:rPr>
+                <w:rFonts w:ascii="Segoe UI" w:eastAsia="Times New Roman" w:hAnsi="Segoe UI" w:cs="Segoe UI"/>
+                <w:color w:val="24292E"/>
+                <w:kern w:val="0"/>
+                <w:szCs w:val="20"/>
+                <w:lang w:eastAsia="ko-Kore-KR"/>
+              </w:rPr>
+            </w:pPr>
+            <w:proofErr w:type="spellStart"/>
+            <w:r>
+              <w:rPr>
+                <w:rFonts w:ascii="Segoe UI" w:eastAsia="Times New Roman" w:hAnsi="Segoe UI" w:cs="Segoe UI"/>
+                <w:color w:val="24292E"/>
+                <w:kern w:val="0"/>
+                <w:szCs w:val="20"/>
+                <w:lang w:eastAsia="ko-Kore-KR"/>
+              </w:rPr>
+              <w:t>cancle</w:t>
+            </w:r>
+            <w:proofErr w:type="spellEnd"/>
+            <w:r>
+              <w:rPr>
+                <w:rFonts w:ascii="Segoe UI" w:eastAsia="Times New Roman" w:hAnsi="Segoe UI" w:cs="Segoe UI"/>
+                <w:color w:val="24292E"/>
+                <w:kern w:val="0"/>
+                <w:szCs w:val="20"/>
+                <w:lang w:eastAsia="ko-Kore-KR"/>
+              </w:rPr>
+              <w:t xml:space="preserve"> the order</w:t>
+            </w:r>
+          </w:p>
+        </w:tc>
+        <w:tc>
+          <w:tcPr>
+            <w:tcW w:w="2268" w:type="dxa"/>
+            <w:shd w:val="clear" w:color="auto" w:fill="FFFFFF"/>
+            <w:tcMar>
+              <w:top w:w="90" w:type="dxa"/>
+              <w:left w:w="195" w:type="dxa"/>
+              <w:bottom w:w="90" w:type="dxa"/>
+              <w:right w:w="195" w:type="dxa"/>
+            </w:tcMar>
+            <w:vAlign w:val="center"/>
+            <w:hideMark/>
+          </w:tcPr>
+          <w:p>
+            <w:pPr>
+              <w:widowControl/>
+              <w:wordWrap/>
+              <w:autoSpaceDE/>
+              <w:autoSpaceDN/>
+              <w:spacing w:after="240" w:line="240" w:lineRule="auto"/>
+              <w:jc w:val="left"/>
+              <w:rPr>
+                <w:rFonts w:ascii="Segoe UI" w:eastAsia="Times New Roman" w:hAnsi="Segoe UI" w:cs="Segoe UI"/>
+                <w:color w:val="24292E"/>
+                <w:kern w:val="0"/>
+                <w:szCs w:val="20"/>
+                <w:lang w:eastAsia="ko-Kore-KR"/>
+              </w:rPr>
+            </w:pPr>
+            <w:r>
+              <w:rPr>
+                <w:rFonts w:ascii="Segoe UI" w:eastAsia="Times New Roman" w:hAnsi="Segoe UI" w:cs="Segoe UI"/>
+                <w:color w:val="24292E"/>
+                <w:kern w:val="0"/>
+                <w:szCs w:val="20"/>
+                <w:lang w:eastAsia="ko-Kore-KR"/>
+              </w:rPr>
+              <w:t>A-UC8</w:t>
+            </w:r>
+          </w:p>
+        </w:tc>
+      </w:tr>
+    </w:tbl>
+    <w:p/>
+    <w:p>
+      <w:pPr>
+        <w:rPr>
+          <w:rFonts w:hint="eastAsia"/>
+        </w:rPr>
+      </w:pPr>
+    </w:p>
     <w:tbl>
       <w:tblPr>
         <w:tblStyle w:val="1"/>
@@ -776,6 +2012,7 @@
           </w:tcPr>
           <w:p>
             <w:r>
+              <w:lastRenderedPageBreak/>
               <w:t>&lt;</w:t>
             </w:r>
             <w:r>
@@ -5892,7 +7129,13 @@
     <w:p/>
     <w:p/>
     <w:p/>
-    <w:p/>
+    <w:p>
+      <w:pPr>
+        <w:rPr>
+          <w:rFonts w:hint="eastAsia"/>
+        </w:rPr>
+      </w:pPr>
+    </w:p>
     <w:p/>
     <w:tbl>
       <w:tblPr>

</xml_diff>